<commit_message>
Updating DLL, Patcher and Documentation to v1.6. Minor re-structuring in the Repository.
</commit_message>
<xml_diff>
--- a/Docs/AoE3 UnHardcode Patch Readme.docx
+++ b/Docs/AoE3 UnHardcode Patch Readme.docx
@@ -47,322 +47,282 @@
           <w:szCs w:val="28"/>
           <w:lang w:val="en-US"/>
         </w:rPr>
-        <w:t xml:space="preserve">By </w:t>
-      </w:r>
-      <w:proofErr w:type="spellStart"/>
-      <w:r>
-        <w:rPr>
-          <w:rFonts w:ascii="Arial" w:hAnsi="Arial" w:cs="Arial"/>
-          <w:b/>
+        <w:t>By kangcliff and danielpereira</w:t>
+      </w:r>
+    </w:p>
+    <w:p>
+      <w:pPr>
+        <w:spacing w:after="0"/>
+        <w:rPr>
+          <w:rFonts w:ascii="Arial" w:hAnsi="Arial" w:cs="Arial"/>
+          <w:b/>
+          <w:sz w:val="24"/>
+          <w:szCs w:val="28"/>
+          <w:lang w:val="en-US"/>
+        </w:rPr>
+      </w:pPr>
+    </w:p>
+    <w:p>
+      <w:pPr>
+        <w:spacing w:after="0"/>
+        <w:rPr>
+          <w:rFonts w:ascii="Arial" w:hAnsi="Arial" w:cs="Arial"/>
+          <w:b/>
+          <w:sz w:val="24"/>
+          <w:szCs w:val="28"/>
+          <w:lang w:val="en-US"/>
+        </w:rPr>
+      </w:pPr>
+    </w:p>
+    <w:p>
+      <w:pPr>
+        <w:spacing w:after="0"/>
+        <w:rPr>
+          <w:rFonts w:ascii="Arial" w:hAnsi="Arial" w:cs="Arial"/>
+          <w:b/>
+          <w:sz w:val="24"/>
+          <w:szCs w:val="28"/>
+          <w:lang w:val="en-US"/>
+        </w:rPr>
+      </w:pPr>
+      <w:r>
+        <w:rPr>
+          <w:rFonts w:ascii="Arial" w:hAnsi="Arial" w:cs="Arial"/>
+          <w:b/>
+          <w:sz w:val="24"/>
+          <w:szCs w:val="28"/>
+          <w:lang w:val="en-US"/>
+        </w:rPr>
+        <w:t>Summary</w:t>
+      </w:r>
+    </w:p>
+    <w:p>
+      <w:pPr>
+        <w:spacing w:after="0"/>
+        <w:rPr>
+          <w:rFonts w:ascii="Arial" w:hAnsi="Arial" w:cs="Arial"/>
+          <w:b/>
+          <w:sz w:val="24"/>
+          <w:szCs w:val="28"/>
+          <w:lang w:val="en-US"/>
+        </w:rPr>
+      </w:pPr>
+    </w:p>
+    <w:p>
+      <w:pPr>
+        <w:spacing w:after="0"/>
+        <w:jc w:val="both"/>
+        <w:rPr>
+          <w:rFonts w:ascii="Arial" w:hAnsi="Arial" w:cs="Arial"/>
+          <w:szCs w:val="28"/>
+          <w:lang w:val="en-US"/>
+        </w:rPr>
+      </w:pPr>
+      <w:r>
+        <w:rPr>
+          <w:rFonts w:ascii="Arial" w:hAnsi="Arial" w:cs="Arial"/>
+          <w:szCs w:val="28"/>
+          <w:lang w:val="en-US"/>
+        </w:rPr>
+        <w:t>The AoE3 UnHardcode is a project started by AoE3 Modders to investigate, research and eliminate the hardcoded issues, also known  as "no-nos", which are faced by many modders, like the AI amount limit, in example.</w:t>
+      </w:r>
+    </w:p>
+    <w:p>
+      <w:pPr>
+        <w:spacing w:after="0"/>
+        <w:jc w:val="both"/>
+        <w:rPr>
+          <w:rFonts w:ascii="Arial" w:hAnsi="Arial" w:cs="Arial"/>
+          <w:szCs w:val="28"/>
+          <w:lang w:val="en-US"/>
+        </w:rPr>
+      </w:pPr>
+    </w:p>
+    <w:p>
+      <w:pPr>
+        <w:spacing w:after="0"/>
+        <w:jc w:val="both"/>
+        <w:rPr>
+          <w:rFonts w:ascii="Arial" w:hAnsi="Arial" w:cs="Arial"/>
+          <w:szCs w:val="28"/>
+          <w:lang w:val="en-US"/>
+        </w:rPr>
+      </w:pPr>
+      <w:r>
+        <w:rPr>
+          <w:rFonts w:ascii="Arial" w:hAnsi="Arial" w:cs="Arial"/>
+          <w:szCs w:val="28"/>
+          <w:lang w:val="en-US"/>
+        </w:rPr>
+        <w:t>This patcher will change your AoE3:TAD .exe to apply the code needed to eliminate those limitations</w:t>
+      </w:r>
+      <w:r>
+        <w:rPr>
+          <w:rFonts w:ascii="Arial" w:hAnsi="Arial" w:cs="Arial"/>
+          <w:szCs w:val="28"/>
+          <w:lang w:val="en-US"/>
+        </w:rPr>
+        <w:t>.</w:t>
+      </w:r>
+    </w:p>
+    <w:p>
+      <w:pPr>
+        <w:spacing w:after="0"/>
+        <w:jc w:val="both"/>
+        <w:rPr>
+          <w:rFonts w:ascii="Arial" w:hAnsi="Arial" w:cs="Arial"/>
+          <w:szCs w:val="28"/>
+          <w:lang w:val="en-US"/>
+        </w:rPr>
+      </w:pPr>
+    </w:p>
+    <w:p>
+      <w:pPr>
+        <w:spacing w:after="0"/>
+        <w:jc w:val="both"/>
+        <w:rPr>
+          <w:rFonts w:ascii="Arial" w:hAnsi="Arial" w:cs="Arial"/>
+          <w:szCs w:val="28"/>
+          <w:lang w:val="en-US"/>
+        </w:rPr>
+      </w:pPr>
+    </w:p>
+    <w:p>
+      <w:pPr>
+        <w:spacing w:after="0"/>
+        <w:jc w:val="both"/>
+        <w:rPr>
+          <w:rFonts w:ascii="Arial" w:hAnsi="Arial" w:cs="Arial"/>
+          <w:b/>
+          <w:sz w:val="24"/>
+          <w:szCs w:val="28"/>
+          <w:lang w:val="en-US"/>
+        </w:rPr>
+      </w:pPr>
+      <w:r>
+        <w:rPr>
+          <w:rFonts w:ascii="Arial" w:hAnsi="Arial" w:cs="Arial"/>
+          <w:b/>
+          <w:sz w:val="24"/>
+          <w:szCs w:val="28"/>
+          <w:lang w:val="en-US"/>
+        </w:rPr>
+        <w:t>How to use</w:t>
+      </w:r>
+    </w:p>
+    <w:p>
+      <w:pPr>
+        <w:spacing w:after="0"/>
+        <w:jc w:val="both"/>
+        <w:rPr>
+          <w:rFonts w:ascii="Arial" w:hAnsi="Arial" w:cs="Arial"/>
+          <w:b/>
+          <w:sz w:val="24"/>
+          <w:szCs w:val="28"/>
+          <w:lang w:val="en-US"/>
+        </w:rPr>
+      </w:pPr>
+    </w:p>
+    <w:p>
+      <w:pPr>
+        <w:spacing w:after="0"/>
+        <w:jc w:val="both"/>
+        <w:rPr>
+          <w:rFonts w:ascii="Arial" w:hAnsi="Arial" w:cs="Arial"/>
+          <w:szCs w:val="28"/>
+          <w:lang w:val="en-US"/>
+        </w:rPr>
+      </w:pPr>
+      <w:r>
+        <w:rPr>
+          <w:rFonts w:ascii="Arial" w:hAnsi="Arial" w:cs="Arial"/>
+          <w:szCs w:val="28"/>
+          <w:lang w:val="en-US"/>
+        </w:rPr>
+        <w:t xml:space="preserve">To use it, just extract all files to </w:t>
+      </w:r>
+      <w:r>
+        <w:rPr>
+          <w:rFonts w:ascii="Arial" w:hAnsi="Arial" w:cs="Arial"/>
+          <w:szCs w:val="28"/>
+          <w:lang w:val="en-US"/>
+        </w:rPr>
+        <w:t xml:space="preserve">any folder </w:t>
+      </w:r>
+      <w:r>
+        <w:rPr>
+          <w:rFonts w:ascii="Arial" w:hAnsi="Arial" w:cs="Arial"/>
+          <w:szCs w:val="28"/>
+          <w:lang w:val="en-US"/>
+        </w:rPr>
+        <w:t xml:space="preserve">and </w:t>
+      </w:r>
+      <w:r>
+        <w:rPr>
+          <w:rFonts w:ascii="Arial" w:hAnsi="Arial" w:cs="Arial"/>
+          <w:szCs w:val="28"/>
+          <w:lang w:val="en-US"/>
+        </w:rPr>
+        <w:t xml:space="preserve">either </w:t>
+      </w:r>
+      <w:r>
+        <w:rPr>
+          <w:rFonts w:ascii="Arial" w:hAnsi="Arial" w:cs="Arial"/>
+          <w:szCs w:val="28"/>
+          <w:lang w:val="en-US"/>
+        </w:rPr>
+        <w:t xml:space="preserve">drop your </w:t>
+      </w:r>
+      <w:r>
+        <w:rPr>
+          <w:rFonts w:ascii="Arial" w:hAnsi="Arial" w:cs="Arial"/>
           <w:i/>
-          <w:sz w:val="20"/>
-          <w:szCs w:val="28"/>
-          <w:lang w:val="en-US"/>
-        </w:rPr>
-        <w:t>kangcliff</w:t>
-      </w:r>
-      <w:proofErr w:type="spellEnd"/>
-      <w:r>
-        <w:rPr>
-          <w:rFonts w:ascii="Arial" w:hAnsi="Arial" w:cs="Arial"/>
-          <w:b/>
+          <w:szCs w:val="28"/>
+          <w:lang w:val="en-US"/>
+        </w:rPr>
+        <w:t>age3y.exe</w:t>
+      </w:r>
+      <w:r>
+        <w:rPr>
+          <w:rFonts w:ascii="Arial" w:hAnsi="Arial" w:cs="Arial"/>
+          <w:szCs w:val="28"/>
+          <w:lang w:val="en-US"/>
+        </w:rPr>
+        <w:t xml:space="preserve"> to the </w:t>
+      </w:r>
+      <w:r>
+        <w:rPr>
+          <w:rFonts w:ascii="Arial" w:hAnsi="Arial" w:cs="Arial"/>
           <w:i/>
-          <w:sz w:val="20"/>
-          <w:szCs w:val="28"/>
-          <w:lang w:val="en-US"/>
-        </w:rPr>
-        <w:t xml:space="preserve"> and </w:t>
-      </w:r>
-      <w:proofErr w:type="spellStart"/>
-      <w:r>
-        <w:rPr>
-          <w:rFonts w:ascii="Arial" w:hAnsi="Arial" w:cs="Arial"/>
-          <w:b/>
+          <w:szCs w:val="28"/>
+          <w:lang w:val="en-US"/>
+        </w:rPr>
+        <w:t>UHCPatcher</w:t>
+      </w:r>
+      <w:r>
+        <w:rPr>
+          <w:rFonts w:ascii="Arial" w:hAnsi="Arial" w:cs="Arial"/>
           <w:i/>
-          <w:sz w:val="20"/>
-          <w:szCs w:val="28"/>
-          <w:lang w:val="en-US"/>
-        </w:rPr>
-        <w:t>danielpereira</w:t>
-      </w:r>
-      <w:proofErr w:type="spellEnd"/>
-    </w:p>
-    <w:p>
-      <w:pPr>
-        <w:spacing w:after="0"/>
-        <w:rPr>
-          <w:rFonts w:ascii="Arial" w:hAnsi="Arial" w:cs="Arial"/>
-          <w:b/>
-          <w:sz w:val="24"/>
-          <w:szCs w:val="28"/>
-          <w:lang w:val="en-US"/>
-        </w:rPr>
-      </w:pPr>
-    </w:p>
-    <w:p>
-      <w:pPr>
-        <w:spacing w:after="0"/>
-        <w:rPr>
-          <w:rFonts w:ascii="Arial" w:hAnsi="Arial" w:cs="Arial"/>
-          <w:b/>
-          <w:sz w:val="24"/>
-          <w:szCs w:val="28"/>
-          <w:lang w:val="en-US"/>
-        </w:rPr>
-      </w:pPr>
-    </w:p>
-    <w:p>
-      <w:pPr>
-        <w:spacing w:after="0"/>
-        <w:rPr>
-          <w:rFonts w:ascii="Arial" w:hAnsi="Arial" w:cs="Arial"/>
-          <w:b/>
-          <w:sz w:val="24"/>
-          <w:szCs w:val="28"/>
-          <w:lang w:val="en-US"/>
-        </w:rPr>
-      </w:pPr>
-      <w:r>
-        <w:rPr>
-          <w:rFonts w:ascii="Arial" w:hAnsi="Arial" w:cs="Arial"/>
-          <w:b/>
-          <w:sz w:val="24"/>
-          <w:szCs w:val="28"/>
-          <w:lang w:val="en-US"/>
-        </w:rPr>
-        <w:t>Summary</w:t>
-      </w:r>
-    </w:p>
-    <w:p>
-      <w:pPr>
-        <w:spacing w:after="0"/>
-        <w:rPr>
-          <w:rFonts w:ascii="Arial" w:hAnsi="Arial" w:cs="Arial"/>
-          <w:b/>
-          <w:sz w:val="24"/>
-          <w:szCs w:val="28"/>
-          <w:lang w:val="en-US"/>
-        </w:rPr>
-      </w:pPr>
-    </w:p>
-    <w:p>
-      <w:pPr>
-        <w:spacing w:after="0"/>
-        <w:jc w:val="both"/>
-        <w:rPr>
-          <w:rFonts w:ascii="Arial" w:hAnsi="Arial" w:cs="Arial"/>
-          <w:szCs w:val="28"/>
-          <w:lang w:val="en-US"/>
-        </w:rPr>
-      </w:pPr>
-      <w:r>
-        <w:rPr>
-          <w:rFonts w:ascii="Arial" w:hAnsi="Arial" w:cs="Arial"/>
-          <w:szCs w:val="28"/>
-          <w:lang w:val="en-US"/>
-        </w:rPr>
-        <w:t>The AoE3 UnHardcode is a project started by AoE3 Modders to investigate, research and eliminate the hardcoded issues, also known  as "no-</w:t>
-      </w:r>
-      <w:proofErr w:type="spellStart"/>
-      <w:r>
-        <w:rPr>
-          <w:rFonts w:ascii="Arial" w:hAnsi="Arial" w:cs="Arial"/>
-          <w:szCs w:val="28"/>
-          <w:lang w:val="en-US"/>
-        </w:rPr>
-        <w:t>nos</w:t>
-      </w:r>
-      <w:proofErr w:type="spellEnd"/>
-      <w:r>
-        <w:rPr>
-          <w:rFonts w:ascii="Arial" w:hAnsi="Arial" w:cs="Arial"/>
-          <w:szCs w:val="28"/>
-          <w:lang w:val="en-US"/>
-        </w:rPr>
-        <w:t>", which are faced by many modders, like the AI amount limit, in example.</w:t>
-      </w:r>
-    </w:p>
-    <w:p>
-      <w:pPr>
-        <w:spacing w:after="0"/>
-        <w:jc w:val="both"/>
-        <w:rPr>
-          <w:rFonts w:ascii="Arial" w:hAnsi="Arial" w:cs="Arial"/>
-          <w:szCs w:val="28"/>
-          <w:lang w:val="en-US"/>
-        </w:rPr>
-      </w:pPr>
-    </w:p>
-    <w:p>
-      <w:pPr>
-        <w:spacing w:after="0"/>
-        <w:jc w:val="both"/>
-        <w:rPr>
-          <w:rFonts w:ascii="Arial" w:hAnsi="Arial" w:cs="Arial"/>
-          <w:szCs w:val="28"/>
-          <w:lang w:val="en-US"/>
-        </w:rPr>
-      </w:pPr>
-      <w:r>
-        <w:rPr>
-          <w:rFonts w:ascii="Arial" w:hAnsi="Arial" w:cs="Arial"/>
-          <w:szCs w:val="28"/>
-          <w:lang w:val="en-US"/>
-        </w:rPr>
-        <w:t>This patcher will change your AoE3</w:t>
-      </w:r>
-      <w:proofErr w:type="gramStart"/>
-      <w:r>
-        <w:rPr>
-          <w:rFonts w:ascii="Arial" w:hAnsi="Arial" w:cs="Arial"/>
-          <w:szCs w:val="28"/>
-          <w:lang w:val="en-US"/>
-        </w:rPr>
-        <w:t>:TAD</w:t>
-      </w:r>
-      <w:proofErr w:type="gramEnd"/>
-      <w:r>
-        <w:rPr>
-          <w:rFonts w:ascii="Arial" w:hAnsi="Arial" w:cs="Arial"/>
-          <w:szCs w:val="28"/>
-          <w:lang w:val="en-US"/>
-        </w:rPr>
-        <w:t xml:space="preserve"> .exe to apply the code needed to eliminate those limitations. Right now, it only eliminates </w:t>
-      </w:r>
-      <w:r>
-        <w:rPr>
-          <w:rFonts w:ascii="Arial" w:hAnsi="Arial" w:cs="Arial"/>
-          <w:szCs w:val="28"/>
-          <w:lang w:val="en-US"/>
-        </w:rPr>
-        <w:t>some of those limitations</w:t>
-      </w:r>
-      <w:r>
-        <w:rPr>
-          <w:rFonts w:ascii="Arial" w:hAnsi="Arial" w:cs="Arial"/>
-          <w:szCs w:val="28"/>
-          <w:lang w:val="en-US"/>
-        </w:rPr>
-        <w:t>, but, as the development of the project progresses, this patcher shall be updated.</w:t>
-      </w:r>
-    </w:p>
-    <w:p>
-      <w:pPr>
-        <w:spacing w:after="0"/>
-        <w:jc w:val="both"/>
-        <w:rPr>
-          <w:rFonts w:ascii="Arial" w:hAnsi="Arial" w:cs="Arial"/>
-          <w:szCs w:val="28"/>
-          <w:lang w:val="en-US"/>
-        </w:rPr>
-      </w:pPr>
-    </w:p>
-    <w:p>
-      <w:pPr>
-        <w:spacing w:after="0"/>
-        <w:jc w:val="both"/>
-        <w:rPr>
-          <w:rFonts w:ascii="Arial" w:hAnsi="Arial" w:cs="Arial"/>
-          <w:szCs w:val="28"/>
-          <w:lang w:val="en-US"/>
-        </w:rPr>
-      </w:pPr>
-    </w:p>
-    <w:p>
-      <w:pPr>
-        <w:spacing w:after="0"/>
-        <w:jc w:val="both"/>
-        <w:rPr>
-          <w:rFonts w:ascii="Arial" w:hAnsi="Arial" w:cs="Arial"/>
-          <w:b/>
-          <w:sz w:val="24"/>
-          <w:szCs w:val="28"/>
-          <w:lang w:val="en-US"/>
-        </w:rPr>
-      </w:pPr>
-      <w:r>
-        <w:rPr>
-          <w:rFonts w:ascii="Arial" w:hAnsi="Arial" w:cs="Arial"/>
-          <w:b/>
-          <w:sz w:val="24"/>
-          <w:szCs w:val="28"/>
-          <w:lang w:val="en-US"/>
-        </w:rPr>
-        <w:t>How to use</w:t>
-      </w:r>
-    </w:p>
-    <w:p>
-      <w:pPr>
-        <w:spacing w:after="0"/>
-        <w:jc w:val="both"/>
-        <w:rPr>
-          <w:rFonts w:ascii="Arial" w:hAnsi="Arial" w:cs="Arial"/>
-          <w:b/>
-          <w:sz w:val="24"/>
-          <w:szCs w:val="28"/>
-          <w:lang w:val="en-US"/>
-        </w:rPr>
-      </w:pPr>
-    </w:p>
-    <w:p>
-      <w:pPr>
-        <w:spacing w:after="0"/>
-        <w:jc w:val="both"/>
-        <w:rPr>
-          <w:rFonts w:ascii="Arial" w:hAnsi="Arial" w:cs="Arial"/>
-          <w:szCs w:val="28"/>
-          <w:lang w:val="en-US"/>
-        </w:rPr>
-      </w:pPr>
-      <w:r>
-        <w:rPr>
-          <w:rFonts w:ascii="Arial" w:hAnsi="Arial" w:cs="Arial"/>
-          <w:szCs w:val="28"/>
-          <w:lang w:val="en-US"/>
-        </w:rPr>
-        <w:t xml:space="preserve">To use it, just extract all files to </w:t>
-      </w:r>
-      <w:r>
-        <w:rPr>
-          <w:rFonts w:ascii="Arial" w:hAnsi="Arial" w:cs="Arial"/>
-          <w:szCs w:val="28"/>
-          <w:lang w:val="en-US"/>
-        </w:rPr>
-        <w:t xml:space="preserve">any folder </w:t>
-      </w:r>
-      <w:r>
-        <w:rPr>
-          <w:rFonts w:ascii="Arial" w:hAnsi="Arial" w:cs="Arial"/>
-          <w:szCs w:val="28"/>
-          <w:lang w:val="en-US"/>
-        </w:rPr>
-        <w:t xml:space="preserve">and </w:t>
-      </w:r>
-      <w:r>
-        <w:rPr>
-          <w:rFonts w:ascii="Arial" w:hAnsi="Arial" w:cs="Arial"/>
-          <w:szCs w:val="28"/>
-          <w:lang w:val="en-US"/>
-        </w:rPr>
-        <w:t xml:space="preserve">either </w:t>
-      </w:r>
-      <w:proofErr w:type="gramStart"/>
-      <w:r>
-        <w:rPr>
-          <w:rFonts w:ascii="Arial" w:hAnsi="Arial" w:cs="Arial"/>
-          <w:szCs w:val="28"/>
-          <w:lang w:val="en-US"/>
-        </w:rPr>
-        <w:t>drop</w:t>
-      </w:r>
-      <w:proofErr w:type="gramEnd"/>
-      <w:r>
-        <w:rPr>
-          <w:rFonts w:ascii="Arial" w:hAnsi="Arial" w:cs="Arial"/>
-          <w:szCs w:val="28"/>
-          <w:lang w:val="en-US"/>
-        </w:rPr>
-        <w:t xml:space="preserve"> your </w:t>
+          <w:szCs w:val="28"/>
+          <w:lang w:val="en-US"/>
+        </w:rPr>
+        <w:t xml:space="preserve"> </w:t>
+      </w:r>
+      <w:r>
+        <w:rPr>
+          <w:rFonts w:ascii="Arial" w:hAnsi="Arial" w:cs="Arial"/>
+          <w:szCs w:val="28"/>
+          <w:lang w:val="en-US"/>
+        </w:rPr>
+        <w:t>executable</w:t>
+      </w:r>
+      <w:r>
+        <w:rPr>
+          <w:rFonts w:ascii="Arial" w:hAnsi="Arial" w:cs="Arial"/>
+          <w:szCs w:val="28"/>
+          <w:lang w:val="en-US"/>
+        </w:rPr>
+        <w:t xml:space="preserve">, or open the Patcher executable and find the </w:t>
       </w:r>
       <w:r>
         <w:rPr>
@@ -379,9 +339,86 @@
           <w:szCs w:val="28"/>
           <w:lang w:val="en-US"/>
         </w:rPr>
-        <w:t xml:space="preserve"> to the </w:t>
-      </w:r>
-      <w:proofErr w:type="spellStart"/>
+        <w:t xml:space="preserve"> of your AoE3 installation manually.</w:t>
+      </w:r>
+      <w:r>
+        <w:rPr>
+          <w:rFonts w:ascii="Arial" w:hAnsi="Arial" w:cs="Arial"/>
+          <w:szCs w:val="28"/>
+          <w:lang w:val="en-US"/>
+        </w:rPr>
+        <w:t xml:space="preserve"> </w:t>
+      </w:r>
+      <w:r>
+        <w:rPr>
+          <w:rFonts w:ascii="Arial" w:hAnsi="Arial" w:cs="Arial"/>
+          <w:szCs w:val="28"/>
+          <w:lang w:val="en-US"/>
+        </w:rPr>
+        <w:t>You’ll be able to choose which patch options you would like to enable from the interface of the patcher, before applying the patch.</w:t>
+      </w:r>
+      <w:r>
+        <w:rPr>
+          <w:rFonts w:ascii="Arial" w:hAnsi="Arial" w:cs="Arial"/>
+          <w:szCs w:val="28"/>
+          <w:lang w:val="en-US"/>
+        </w:rPr>
+        <w:t xml:space="preserve"> </w:t>
+      </w:r>
+    </w:p>
+    <w:p>
+      <w:pPr>
+        <w:spacing w:after="0"/>
+        <w:jc w:val="both"/>
+        <w:rPr>
+          <w:rFonts w:ascii="Arial" w:hAnsi="Arial" w:cs="Arial"/>
+          <w:szCs w:val="28"/>
+          <w:lang w:val="en-US"/>
+        </w:rPr>
+      </w:pPr>
+    </w:p>
+    <w:p>
+      <w:pPr>
+        <w:spacing w:after="0"/>
+        <w:jc w:val="both"/>
+        <w:rPr>
+          <w:rFonts w:ascii="Arial" w:hAnsi="Arial" w:cs="Arial"/>
+          <w:szCs w:val="28"/>
+          <w:lang w:val="en-US"/>
+        </w:rPr>
+      </w:pPr>
+      <w:r>
+        <w:rPr>
+          <w:rFonts w:ascii="Arial" w:hAnsi="Arial" w:cs="Arial"/>
+          <w:szCs w:val="28"/>
+          <w:lang w:val="en-US"/>
+        </w:rPr>
+        <w:t xml:space="preserve">Even though the Patcher will work regardless of the directory in which it is located, we recommend extracting the patcher and its required files to the </w:t>
+      </w:r>
+      <w:r>
+        <w:rPr>
+          <w:rFonts w:ascii="Arial" w:hAnsi="Arial" w:cs="Arial"/>
+          <w:szCs w:val="28"/>
+          <w:lang w:val="en-US"/>
+        </w:rPr>
+        <w:t xml:space="preserve">main AoE3 </w:t>
+      </w:r>
+      <w:r>
+        <w:rPr>
+          <w:rFonts w:ascii="Arial" w:hAnsi="Arial" w:cs="Arial"/>
+          <w:szCs w:val="28"/>
+          <w:lang w:val="en-US"/>
+        </w:rPr>
+        <w:t>installation</w:t>
+      </w:r>
+      <w:r>
+        <w:rPr>
+          <w:rFonts w:ascii="Arial" w:hAnsi="Arial" w:cs="Arial"/>
+          <w:szCs w:val="28"/>
+          <w:lang w:val="en-US"/>
+        </w:rPr>
+        <w:t xml:space="preserve"> (usually </w:t>
+      </w:r>
       <w:r>
         <w:rPr>
           <w:rFonts w:ascii="Arial" w:hAnsi="Arial" w:cs="Arial"/>
@@ -389,9 +426,16 @@
           <w:szCs w:val="28"/>
           <w:lang w:val="en-US"/>
         </w:rPr>
-        <w:t>UHCPatcher</w:t>
-      </w:r>
-      <w:proofErr w:type="spellEnd"/>
+        <w:t>C:\Program Files\Microsoft Games\Age of Empires III</w:t>
+      </w:r>
+      <w:r>
+        <w:rPr>
+          <w:rFonts w:ascii="Arial" w:hAnsi="Arial" w:cs="Arial"/>
+          <w:szCs w:val="28"/>
+          <w:lang w:val="en-US"/>
+        </w:rPr>
+        <w:t xml:space="preserve"> for CD installations and </w:t>
+      </w:r>
       <w:r>
         <w:rPr>
           <w:rFonts w:ascii="Arial" w:hAnsi="Arial" w:cs="Arial"/>
@@ -399,164 +443,7 @@
           <w:szCs w:val="28"/>
           <w:lang w:val="en-US"/>
         </w:rPr>
-        <w:t xml:space="preserve"> </w:t>
-      </w:r>
-      <w:r>
-        <w:rPr>
-          <w:rFonts w:ascii="Arial" w:hAnsi="Arial" w:cs="Arial"/>
-          <w:szCs w:val="28"/>
-          <w:lang w:val="en-US"/>
-        </w:rPr>
-        <w:t>executable</w:t>
-      </w:r>
-      <w:r>
-        <w:rPr>
-          <w:rFonts w:ascii="Arial" w:hAnsi="Arial" w:cs="Arial"/>
-          <w:szCs w:val="28"/>
-          <w:lang w:val="en-US"/>
-        </w:rPr>
-        <w:t xml:space="preserve">, or open the Patcher executable and find the </w:t>
-      </w:r>
-      <w:r>
-        <w:rPr>
-          <w:rFonts w:ascii="Arial" w:hAnsi="Arial" w:cs="Arial"/>
-          <w:i/>
-          <w:szCs w:val="28"/>
-          <w:lang w:val="en-US"/>
-        </w:rPr>
-        <w:t>age3y.exe</w:t>
-      </w:r>
-      <w:r>
-        <w:rPr>
-          <w:rFonts w:ascii="Arial" w:hAnsi="Arial" w:cs="Arial"/>
-          <w:szCs w:val="28"/>
-          <w:lang w:val="en-US"/>
-        </w:rPr>
-        <w:t xml:space="preserve"> of your AoE3 installation manually.</w:t>
-      </w:r>
-      <w:r>
-        <w:rPr>
-          <w:rFonts w:ascii="Arial" w:hAnsi="Arial" w:cs="Arial"/>
-          <w:szCs w:val="28"/>
-          <w:lang w:val="en-US"/>
-        </w:rPr>
-        <w:t xml:space="preserve"> </w:t>
-      </w:r>
-      <w:r>
-        <w:rPr>
-          <w:rFonts w:ascii="Arial" w:hAnsi="Arial" w:cs="Arial"/>
-          <w:szCs w:val="28"/>
-          <w:lang w:val="en-US"/>
-        </w:rPr>
-        <w:t>You’ll be able to choose which patch options you would like to enable from the interface of the patcher, before applying the patch.</w:t>
-      </w:r>
-      <w:r>
-        <w:rPr>
-          <w:rFonts w:ascii="Arial" w:hAnsi="Arial" w:cs="Arial"/>
-          <w:szCs w:val="28"/>
-          <w:lang w:val="en-US"/>
-        </w:rPr>
-        <w:t xml:space="preserve"> </w:t>
-      </w:r>
-    </w:p>
-    <w:p>
-      <w:pPr>
-        <w:spacing w:after="0"/>
-        <w:jc w:val="both"/>
-        <w:rPr>
-          <w:rFonts w:ascii="Arial" w:hAnsi="Arial" w:cs="Arial"/>
-          <w:szCs w:val="28"/>
-          <w:lang w:val="en-US"/>
-        </w:rPr>
-      </w:pPr>
-    </w:p>
-    <w:p>
-      <w:pPr>
-        <w:spacing w:after="0"/>
-        <w:jc w:val="both"/>
-        <w:rPr>
-          <w:rFonts w:ascii="Arial" w:hAnsi="Arial" w:cs="Arial"/>
-          <w:szCs w:val="28"/>
-          <w:lang w:val="en-US"/>
-        </w:rPr>
-      </w:pPr>
-      <w:r>
-        <w:rPr>
-          <w:rFonts w:ascii="Arial" w:hAnsi="Arial" w:cs="Arial"/>
-          <w:szCs w:val="28"/>
-          <w:lang w:val="en-US"/>
-        </w:rPr>
-        <w:t xml:space="preserve">Even though the Patcher will work regardless of the directory in which it is located, we recommend extracting the patcher and its required files to the </w:t>
-      </w:r>
-      <w:r>
-        <w:rPr>
-          <w:rFonts w:ascii="Arial" w:hAnsi="Arial" w:cs="Arial"/>
-          <w:szCs w:val="28"/>
-          <w:lang w:val="en-US"/>
-        </w:rPr>
-        <w:t xml:space="preserve">main AoE3 </w:t>
-      </w:r>
-      <w:r>
-        <w:rPr>
-          <w:rFonts w:ascii="Arial" w:hAnsi="Arial" w:cs="Arial"/>
-          <w:szCs w:val="28"/>
-          <w:lang w:val="en-US"/>
-        </w:rPr>
-        <w:t>installation</w:t>
-      </w:r>
-      <w:r>
-        <w:rPr>
-          <w:rFonts w:ascii="Arial" w:hAnsi="Arial" w:cs="Arial"/>
-          <w:szCs w:val="28"/>
-          <w:lang w:val="en-US"/>
-        </w:rPr>
-        <w:t xml:space="preserve"> (usually </w:t>
-      </w:r>
-      <w:r>
-        <w:rPr>
-          <w:rFonts w:ascii="Arial" w:hAnsi="Arial" w:cs="Arial"/>
-          <w:i/>
-          <w:szCs w:val="28"/>
-          <w:lang w:val="en-US"/>
-        </w:rPr>
-        <w:t>C:\Program Files\Microsoft Games\Age of Empires III</w:t>
-      </w:r>
-      <w:r>
-        <w:rPr>
-          <w:rFonts w:ascii="Arial" w:hAnsi="Arial" w:cs="Arial"/>
-          <w:szCs w:val="28"/>
-          <w:lang w:val="en-US"/>
-        </w:rPr>
-        <w:t xml:space="preserve"> for CD installations and </w:t>
-      </w:r>
-      <w:r>
-        <w:rPr>
-          <w:rFonts w:ascii="Arial" w:hAnsi="Arial" w:cs="Arial"/>
-          <w:i/>
-          <w:szCs w:val="28"/>
-          <w:lang w:val="en-US"/>
-        </w:rPr>
-        <w:t>C:\Program Files\Steam\</w:t>
-      </w:r>
-      <w:proofErr w:type="spellStart"/>
-      <w:r>
-        <w:rPr>
-          <w:rFonts w:ascii="Arial" w:hAnsi="Arial" w:cs="Arial"/>
-          <w:i/>
-          <w:szCs w:val="28"/>
-          <w:lang w:val="en-US"/>
-        </w:rPr>
-        <w:t>SteamApps</w:t>
-      </w:r>
-      <w:proofErr w:type="spellEnd"/>
-      <w:r>
-        <w:rPr>
-          <w:rFonts w:ascii="Arial" w:hAnsi="Arial" w:cs="Arial"/>
-          <w:i/>
-          <w:szCs w:val="28"/>
-          <w:lang w:val="en-US"/>
-        </w:rPr>
-        <w:t>\</w:t>
+        <w:t>C:\Program Files\Steam\SteamApps\</w:t>
       </w:r>
       <w:r>
         <w:rPr>
@@ -778,6 +665,14 @@
         </w:rPr>
         <w:t>)</w:t>
       </w:r>
+      <w:r>
+        <w:rPr>
+          <w:rFonts w:ascii="Arial" w:hAnsi="Arial" w:cs="Arial"/>
+          <w:szCs w:val="28"/>
+          <w:lang w:val="en-US"/>
+        </w:rPr>
+        <w:t>.</w:t>
+      </w:r>
     </w:p>
     <w:p>
       <w:pPr>
@@ -893,6 +788,82 @@
         </w:rPr>
         <w:t>Enables team options 3 and 4 for Single Player and Multiplayer games</w:t>
       </w:r>
+      <w:r>
+        <w:rPr>
+          <w:rFonts w:ascii="Arial" w:hAnsi="Arial" w:cs="Arial"/>
+          <w:lang w:val="en-US"/>
+        </w:rPr>
+        <w:t>.</w:t>
+      </w:r>
+    </w:p>
+    <w:p>
+      <w:pPr>
+        <w:pStyle w:val="PargrafodaLista"/>
+        <w:numPr>
+          <w:ilvl w:val="0"/>
+          <w:numId w:val="2"/>
+        </w:numPr>
+        <w:spacing w:after="0"/>
+        <w:jc w:val="both"/>
+        <w:rPr>
+          <w:rFonts w:ascii="Arial" w:hAnsi="Arial" w:cs="Arial"/>
+          <w:szCs w:val="28"/>
+          <w:lang w:val="en-US"/>
+        </w:rPr>
+      </w:pPr>
+      <w:r>
+        <w:rPr>
+          <w:rFonts w:ascii="Arial" w:hAnsi="Arial" w:cs="Arial"/>
+          <w:b/>
+          <w:szCs w:val="28"/>
+          <w:lang w:val="en-US"/>
+        </w:rPr>
+        <w:t>Fame Restriction:</w:t>
+      </w:r>
+      <w:r>
+        <w:rPr>
+          <w:rFonts w:ascii="Arial" w:hAnsi="Arial" w:cs="Arial"/>
+          <w:szCs w:val="28"/>
+          <w:lang w:val="en-US"/>
+        </w:rPr>
+        <w:t xml:space="preserve"> Allows </w:t>
+      </w:r>
+      <w:r>
+        <w:rPr>
+          <w:rFonts w:ascii="Arial" w:hAnsi="Arial" w:cs="Arial"/>
+          <w:szCs w:val="28"/>
+          <w:lang w:val="en-US"/>
+        </w:rPr>
+        <w:t>the usage of</w:t>
+      </w:r>
+      <w:r>
+        <w:rPr>
+          <w:rFonts w:ascii="Arial" w:hAnsi="Arial" w:cs="Arial"/>
+          <w:szCs w:val="28"/>
+          <w:lang w:val="en-US"/>
+        </w:rPr>
+        <w:t xml:space="preserve"> the Fame Resource in ProtoActions, like AutoGather and ModifyGather.</w:t>
+      </w:r>
+    </w:p>
+    <w:p>
+      <w:pPr>
+        <w:spacing w:after="0"/>
+        <w:jc w:val="both"/>
+        <w:rPr>
+          <w:rFonts w:ascii="Arial" w:hAnsi="Arial" w:cs="Arial"/>
+          <w:szCs w:val="28"/>
+          <w:lang w:val="en-US"/>
+        </w:rPr>
+      </w:pPr>
+      <w:r>
+        <w:rPr>
+          <w:rFonts w:ascii="Arial" w:hAnsi="Arial" w:cs="Arial"/>
+          <w:szCs w:val="28"/>
+          <w:lang w:val="en-US"/>
+        </w:rPr>
+        <w:lastRenderedPageBreak/>
+        <w:t>Besides of those features, the UHC Patch also allows the unhardcoding of additional properties through the use of the UHC Configuration file. For more details and information, please refer to the “UHC Configuration File” document.</w:t>
+      </w:r>
     </w:p>
     <w:p>
       <w:pPr>
@@ -1016,9 +987,16 @@
           <w:szCs w:val="28"/>
           <w:lang w:val="en-US"/>
         </w:rPr>
-        <w:t>Art\</w:t>
-      </w:r>
-      <w:proofErr w:type="spellStart"/>
+        <w:t>Art\ui\ingame\politicians\REV_banner_&lt;techname&gt;,</w:t>
+      </w:r>
+      <w:r>
+        <w:rPr>
+          <w:rFonts w:ascii="Arial" w:hAnsi="Arial" w:cs="Arial"/>
+          <w:szCs w:val="28"/>
+          <w:lang w:val="en-US"/>
+        </w:rPr>
+        <w:t xml:space="preserve"> in which </w:t>
+      </w:r>
       <w:r>
         <w:rPr>
           <w:rFonts w:ascii="Arial" w:hAnsi="Arial" w:cs="Arial"/>
@@ -1026,9 +1004,394 @@
           <w:szCs w:val="28"/>
           <w:lang w:val="en-US"/>
         </w:rPr>
-        <w:t>ui</w:t>
-      </w:r>
-      <w:proofErr w:type="spellEnd"/>
+        <w:t>&lt;techname&gt;</w:t>
+      </w:r>
+      <w:r>
+        <w:rPr>
+          <w:rFonts w:ascii="Arial" w:hAnsi="Arial" w:cs="Arial"/>
+          <w:szCs w:val="28"/>
+          <w:lang w:val="en-US"/>
+        </w:rPr>
+        <w:t xml:space="preserve"> </w:t>
+      </w:r>
+      <w:r>
+        <w:rPr>
+          <w:rFonts w:ascii="Arial" w:hAnsi="Arial" w:cs="Arial"/>
+          <w:szCs w:val="28"/>
+          <w:lang w:val="en-US"/>
+        </w:rPr>
+        <w:t>would be</w:t>
+      </w:r>
+      <w:r>
+        <w:rPr>
+          <w:rFonts w:ascii="Arial" w:hAnsi="Arial" w:cs="Arial"/>
+          <w:szCs w:val="28"/>
+          <w:lang w:val="en-US"/>
+        </w:rPr>
+        <w:t xml:space="preserve"> the name of t</w:t>
+      </w:r>
+      <w:r>
+        <w:rPr>
+          <w:rFonts w:ascii="Arial" w:hAnsi="Arial" w:cs="Arial"/>
+          <w:szCs w:val="28"/>
+          <w:lang w:val="en-US"/>
+        </w:rPr>
+        <w:t>h</w:t>
+      </w:r>
+      <w:r>
+        <w:rPr>
+          <w:rFonts w:ascii="Arial" w:hAnsi="Arial" w:cs="Arial"/>
+          <w:szCs w:val="28"/>
+          <w:lang w:val="en-US"/>
+        </w:rPr>
+        <w:t xml:space="preserve">e technology </w:t>
+      </w:r>
+      <w:r>
+        <w:rPr>
+          <w:rFonts w:ascii="Arial" w:hAnsi="Arial" w:cs="Arial"/>
+          <w:szCs w:val="28"/>
+          <w:lang w:val="en-US"/>
+        </w:rPr>
+        <w:t>used by a</w:t>
+      </w:r>
+      <w:r>
+        <w:rPr>
+          <w:rFonts w:ascii="Arial" w:hAnsi="Arial" w:cs="Arial"/>
+          <w:szCs w:val="28"/>
+          <w:lang w:val="en-US"/>
+        </w:rPr>
+        <w:t xml:space="preserve"> Revolution, without the "XPRevolution" prefix</w:t>
+      </w:r>
+      <w:r>
+        <w:rPr>
+          <w:rFonts w:ascii="Arial" w:hAnsi="Arial" w:cs="Arial"/>
+          <w:szCs w:val="28"/>
+          <w:lang w:val="en-US"/>
+        </w:rPr>
+        <w:t>, but, unlike previous versions of the patch, the original revolutions will retain their original banner paths.</w:t>
+      </w:r>
+    </w:p>
+    <w:p>
+      <w:pPr>
+        <w:spacing w:after="0"/>
+        <w:jc w:val="both"/>
+        <w:rPr>
+          <w:rFonts w:ascii="Arial" w:hAnsi="Arial" w:cs="Arial"/>
+          <w:szCs w:val="28"/>
+          <w:lang w:val="en-US"/>
+        </w:rPr>
+      </w:pPr>
+    </w:p>
+    <w:p>
+      <w:pPr>
+        <w:spacing w:after="0"/>
+        <w:jc w:val="both"/>
+        <w:rPr>
+          <w:rFonts w:ascii="Arial" w:hAnsi="Arial" w:cs="Arial"/>
+          <w:szCs w:val="28"/>
+          <w:lang w:val="en-US"/>
+        </w:rPr>
+      </w:pPr>
+      <w:r>
+        <w:rPr>
+          <w:rFonts w:ascii="Arial" w:hAnsi="Arial" w:cs="Arial"/>
+          <w:szCs w:val="28"/>
+          <w:lang w:val="en-US"/>
+        </w:rPr>
+        <w:t>If</w:t>
+      </w:r>
+      <w:r>
+        <w:rPr>
+          <w:rFonts w:ascii="Arial" w:hAnsi="Arial" w:cs="Arial"/>
+          <w:szCs w:val="28"/>
+          <w:lang w:val="en-US"/>
+        </w:rPr>
+        <w:t xml:space="preserve"> the “</w:t>
+      </w:r>
+      <w:r>
+        <w:rPr>
+          <w:rFonts w:ascii="Arial" w:hAnsi="Arial" w:cs="Arial"/>
+          <w:szCs w:val="28"/>
+          <w:lang w:val="en-US"/>
+        </w:rPr>
+        <w:t>Team Limit</w:t>
+      </w:r>
+      <w:r>
+        <w:rPr>
+          <w:rFonts w:ascii="Arial" w:hAnsi="Arial" w:cs="Arial"/>
+          <w:szCs w:val="28"/>
+          <w:lang w:val="en-US"/>
+        </w:rPr>
+        <w:t>” patch</w:t>
+      </w:r>
+      <w:r>
+        <w:rPr>
+          <w:rFonts w:ascii="Arial" w:hAnsi="Arial" w:cs="Arial"/>
+          <w:szCs w:val="28"/>
+          <w:lang w:val="en-US"/>
+        </w:rPr>
+        <w:t xml:space="preserve"> is applied</w:t>
+      </w:r>
+      <w:r>
+        <w:rPr>
+          <w:rFonts w:ascii="Arial" w:hAnsi="Arial" w:cs="Arial"/>
+          <w:szCs w:val="28"/>
+          <w:lang w:val="en-US"/>
+        </w:rPr>
+        <w:t>,</w:t>
+      </w:r>
+      <w:r>
+        <w:rPr>
+          <w:rFonts w:ascii="Arial" w:hAnsi="Arial" w:cs="Arial"/>
+          <w:szCs w:val="28"/>
+          <w:lang w:val="en-US"/>
+        </w:rPr>
+        <w:t xml:space="preserve"> </w:t>
+      </w:r>
+      <w:r>
+        <w:rPr>
+          <w:rFonts w:ascii="Arial" w:hAnsi="Arial" w:cs="Arial"/>
+          <w:szCs w:val="28"/>
+          <w:lang w:val="en-US"/>
+        </w:rPr>
+        <w:t xml:space="preserve">in order to make </w:t>
+      </w:r>
+      <w:r>
+        <w:rPr>
+          <w:rFonts w:ascii="Arial" w:hAnsi="Arial" w:cs="Arial"/>
+          <w:szCs w:val="28"/>
+          <w:lang w:val="en-US"/>
+        </w:rPr>
+        <w:t>the new</w:t>
+      </w:r>
+      <w:r>
+        <w:rPr>
+          <w:rFonts w:ascii="Arial" w:hAnsi="Arial" w:cs="Arial"/>
+          <w:szCs w:val="28"/>
+          <w:lang w:val="en-US"/>
+        </w:rPr>
+        <w:t xml:space="preserve"> teams options show up in Multiplayer lobbies, you’ll have to add the following xml entries:</w:t>
+      </w:r>
+    </w:p>
+    <w:p>
+      <w:pPr>
+        <w:spacing w:after="0"/>
+        <w:jc w:val="both"/>
+        <w:rPr>
+          <w:rFonts w:ascii="Arial" w:hAnsi="Arial" w:cs="Arial"/>
+          <w:szCs w:val="28"/>
+          <w:lang w:val="en-US"/>
+        </w:rPr>
+      </w:pPr>
+    </w:p>
+    <w:p>
+      <w:pPr>
+        <w:spacing w:after="0"/>
+        <w:jc w:val="both"/>
+        <w:rPr>
+          <w:rFonts w:ascii="Courier New" w:hAnsi="Courier New" w:cs="Courier New"/>
+          <w:szCs w:val="28"/>
+          <w:lang w:val="en-US"/>
+        </w:rPr>
+      </w:pPr>
+      <w:r>
+        <w:rPr>
+          <w:rFonts w:ascii="Courier New" w:hAnsi="Courier New" w:cs="Courier New"/>
+          <w:szCs w:val="28"/>
+          <w:lang w:val="en-US"/>
+        </w:rPr>
+        <w:t xml:space="preserve">                    &lt;dropdown&gt;$$36143$$Team 3&lt;/dropdown&gt;</w:t>
+      </w:r>
+    </w:p>
+    <w:p>
+      <w:pPr>
+        <w:spacing w:after="0"/>
+        <w:jc w:val="both"/>
+        <w:rPr>
+          <w:rFonts w:ascii="Courier New" w:hAnsi="Courier New" w:cs="Courier New"/>
+          <w:szCs w:val="28"/>
+          <w:lang w:val="en-US"/>
+        </w:rPr>
+      </w:pPr>
+      <w:r>
+        <w:rPr>
+          <w:rFonts w:ascii="Courier New" w:hAnsi="Courier New" w:cs="Courier New"/>
+          <w:szCs w:val="28"/>
+          <w:lang w:val="en-US"/>
+        </w:rPr>
+        <w:t xml:space="preserve">                    &lt;dropdown&gt;$$36144$$Team 4&lt;/dropdown&gt;</w:t>
+      </w:r>
+    </w:p>
+    <w:p>
+      <w:pPr>
+        <w:spacing w:after="0"/>
+        <w:jc w:val="both"/>
+        <w:rPr>
+          <w:rFonts w:ascii="Courier New" w:hAnsi="Courier New" w:cs="Courier New"/>
+          <w:szCs w:val="28"/>
+          <w:lang w:val="en-US"/>
+        </w:rPr>
+      </w:pPr>
+    </w:p>
+    <w:p>
+      <w:pPr>
+        <w:spacing w:after="0"/>
+        <w:jc w:val="both"/>
+        <w:rPr>
+          <w:rFonts w:ascii="Arial" w:hAnsi="Arial" w:cs="Arial"/>
+          <w:szCs w:val="28"/>
+          <w:lang w:val="en-US"/>
+        </w:rPr>
+      </w:pPr>
+      <w:r>
+        <w:rPr>
+          <w:rFonts w:ascii="Arial" w:hAnsi="Arial" w:cs="Arial"/>
+          <w:b/>
+          <w:szCs w:val="28"/>
+          <w:lang w:val="en-US"/>
+        </w:rPr>
+        <w:t>After</w:t>
+      </w:r>
+      <w:r>
+        <w:rPr>
+          <w:rFonts w:ascii="Arial" w:hAnsi="Arial" w:cs="Arial"/>
+          <w:szCs w:val="28"/>
+          <w:lang w:val="en-US"/>
+        </w:rPr>
+        <w:t xml:space="preserve"> the following entry:</w:t>
+      </w:r>
+    </w:p>
+    <w:p>
+      <w:pPr>
+        <w:spacing w:after="0"/>
+        <w:jc w:val="both"/>
+        <w:rPr>
+          <w:rFonts w:ascii="Arial" w:hAnsi="Arial" w:cs="Arial"/>
+          <w:szCs w:val="28"/>
+          <w:lang w:val="en-US"/>
+        </w:rPr>
+      </w:pPr>
+    </w:p>
+    <w:p>
+      <w:pPr>
+        <w:spacing w:after="0"/>
+        <w:jc w:val="both"/>
+        <w:rPr>
+          <w:rFonts w:ascii="Courier New" w:hAnsi="Courier New" w:cs="Courier New"/>
+          <w:szCs w:val="28"/>
+          <w:lang w:val="en-US"/>
+        </w:rPr>
+      </w:pPr>
+      <w:r>
+        <w:rPr>
+          <w:rFonts w:ascii="Courier New" w:hAnsi="Courier New" w:cs="Courier New"/>
+          <w:szCs w:val="28"/>
+          <w:lang w:val="en-US"/>
+        </w:rPr>
+        <w:t xml:space="preserve">                    </w:t>
+      </w:r>
+      <w:r>
+        <w:rPr>
+          <w:rFonts w:ascii="Courier New" w:hAnsi="Courier New" w:cs="Courier New"/>
+          <w:szCs w:val="28"/>
+          <w:lang w:val="en-US"/>
+        </w:rPr>
+        <w:t>&lt;dropdown&gt;$$36145$$Team ?&lt;/dropdown&gt;</w:t>
+      </w:r>
+    </w:p>
+    <w:p>
+      <w:pPr>
+        <w:spacing w:after="0"/>
+        <w:jc w:val="both"/>
+        <w:rPr>
+          <w:rFonts w:ascii="Courier New" w:hAnsi="Courier New" w:cs="Courier New"/>
+          <w:szCs w:val="28"/>
+          <w:lang w:val="en-US"/>
+        </w:rPr>
+      </w:pPr>
+    </w:p>
+    <w:p>
+      <w:pPr>
+        <w:spacing w:after="0"/>
+        <w:jc w:val="both"/>
+        <w:rPr>
+          <w:rFonts w:ascii="Arial" w:hAnsi="Arial" w:cs="Arial"/>
+          <w:szCs w:val="28"/>
+          <w:lang w:val="en-US"/>
+        </w:rPr>
+      </w:pPr>
+      <w:r>
+        <w:rPr>
+          <w:rFonts w:ascii="Arial" w:hAnsi="Arial" w:cs="Arial"/>
+          <w:szCs w:val="28"/>
+          <w:lang w:val="en-US"/>
+        </w:rPr>
+        <w:t>In</w:t>
+      </w:r>
+      <w:r>
+        <w:rPr>
+          <w:rFonts w:ascii="Arial" w:hAnsi="Arial" w:cs="Arial"/>
+          <w:szCs w:val="28"/>
+          <w:lang w:val="en-US"/>
+        </w:rPr>
+        <w:t xml:space="preserve"> every </w:t>
+      </w:r>
+      <w:r>
+        <w:rPr>
+          <w:rFonts w:ascii="Courier New" w:hAnsi="Courier New" w:cs="Courier New"/>
+          <w:szCs w:val="28"/>
+          <w:lang w:val="en-US"/>
+        </w:rPr>
+        <w:t>&lt;gadget name="mpsetup-player</w:t>
+      </w:r>
+      <w:r>
+        <w:rPr>
+          <w:rFonts w:ascii="Courier New" w:hAnsi="Courier New" w:cs="Courier New"/>
+          <w:szCs w:val="28"/>
+          <w:lang w:val="en-US"/>
+        </w:rPr>
+        <w:t>X</w:t>
+      </w:r>
+      <w:r>
+        <w:rPr>
+          <w:rFonts w:ascii="Courier New" w:hAnsi="Courier New" w:cs="Courier New"/>
+          <w:szCs w:val="28"/>
+          <w:lang w:val="en-US"/>
+        </w:rPr>
+        <w:t xml:space="preserve">-team" </w:t>
+      </w:r>
+      <w:r>
+        <w:rPr>
+          <w:rFonts w:ascii="Courier New" w:hAnsi="Courier New" w:cs="Courier New"/>
+          <w:szCs w:val="28"/>
+          <w:lang w:val="en-US"/>
+        </w:rPr>
+        <w:t>... &gt;</w:t>
+      </w:r>
+      <w:r>
+        <w:rPr>
+          <w:rFonts w:ascii="Arial" w:hAnsi="Arial" w:cs="Arial"/>
+          <w:szCs w:val="28"/>
+          <w:lang w:val="en-US"/>
+        </w:rPr>
+        <w:t xml:space="preserve"> entry in </w:t>
+      </w:r>
+      <w:r>
+        <w:rPr>
+          <w:rFonts w:ascii="Arial" w:hAnsi="Arial" w:cs="Arial"/>
+          <w:szCs w:val="28"/>
+          <w:lang w:val="en-US"/>
+        </w:rPr>
+        <w:t xml:space="preserve">both of </w:t>
+      </w:r>
+      <w:r>
+        <w:rPr>
+          <w:rFonts w:ascii="Arial" w:hAnsi="Arial" w:cs="Arial"/>
+          <w:szCs w:val="28"/>
+          <w:lang w:val="en-US"/>
+        </w:rPr>
+        <w:t xml:space="preserve">the </w:t>
+      </w:r>
       <w:r>
         <w:rPr>
           <w:rFonts w:ascii="Arial" w:hAnsi="Arial" w:cs="Arial"/>
@@ -1036,9 +1399,17 @@
           <w:szCs w:val="28"/>
           <w:lang w:val="en-US"/>
         </w:rPr>
+        <w:t>data</w:t>
+      </w:r>
+      <w:r>
+        <w:rPr>
+          <w:rFonts w:ascii="Arial" w:hAnsi="Arial" w:cs="Arial"/>
+          <w:i/>
+          <w:szCs w:val="28"/>
+          <w:lang w:val="en-US"/>
+        </w:rPr>
         <w:t>\</w:t>
       </w:r>
-      <w:proofErr w:type="spellStart"/>
       <w:r>
         <w:rPr>
           <w:rFonts w:ascii="Arial" w:hAnsi="Arial" w:cs="Arial"/>
@@ -1046,9 +1417,24 @@
           <w:szCs w:val="28"/>
           <w:lang w:val="en-US"/>
         </w:rPr>
-        <w:t>ingame</w:t>
-      </w:r>
-      <w:proofErr w:type="spellEnd"/>
+        <w:t>uiMPGameSetupPage.xml</w:t>
+      </w:r>
+      <w:r>
+        <w:rPr>
+          <w:rFonts w:ascii="Arial" w:hAnsi="Arial" w:cs="Arial"/>
+          <w:szCs w:val="28"/>
+          <w:lang w:val="en-US"/>
+        </w:rPr>
+        <w:t xml:space="preserve"> </w:t>
+      </w:r>
+      <w:r>
+        <w:rPr>
+          <w:rFonts w:ascii="Arial" w:hAnsi="Arial" w:cs="Arial"/>
+          <w:szCs w:val="28"/>
+          <w:lang w:val="en-US"/>
+        </w:rPr>
+        <w:t xml:space="preserve">and </w:t>
+      </w:r>
       <w:r>
         <w:rPr>
           <w:rFonts w:ascii="Arial" w:hAnsi="Arial" w:cs="Arial"/>
@@ -1056,9 +1442,8 @@
           <w:szCs w:val="28"/>
           <w:lang w:val="en-US"/>
         </w:rPr>
-        <w:t>\politicians\</w:t>
-      </w:r>
-      <w:proofErr w:type="spellStart"/>
+        <w:t>data\</w:t>
+      </w:r>
       <w:r>
         <w:rPr>
           <w:rFonts w:ascii="Arial" w:hAnsi="Arial" w:cs="Arial"/>
@@ -1066,9 +1451,8 @@
           <w:szCs w:val="28"/>
           <w:lang w:val="en-US"/>
         </w:rPr>
-        <w:t>REV_banner</w:t>
-      </w:r>
-      <w:proofErr w:type="spellEnd"/>
+        <w:t>uimpesogamesetuppage2</w:t>
+      </w:r>
       <w:r>
         <w:rPr>
           <w:rFonts w:ascii="Arial" w:hAnsi="Arial" w:cs="Arial"/>
@@ -1076,9 +1460,48 @@
           <w:szCs w:val="28"/>
           <w:lang w:val="en-US"/>
         </w:rPr>
-        <w:t>_&lt;</w:t>
-      </w:r>
-      <w:proofErr w:type="spellStart"/>
+        <w:t>.xml</w:t>
+      </w:r>
+      <w:r>
+        <w:rPr>
+          <w:rFonts w:ascii="Arial" w:hAnsi="Arial" w:cs="Arial"/>
+          <w:szCs w:val="28"/>
+          <w:lang w:val="en-US"/>
+        </w:rPr>
+        <w:t xml:space="preserve"> files, </w:t>
+      </w:r>
+      <w:r>
+        <w:rPr>
+          <w:rFonts w:ascii="Arial" w:hAnsi="Arial" w:cs="Arial"/>
+          <w:szCs w:val="28"/>
+          <w:lang w:val="en-US"/>
+        </w:rPr>
+        <w:t>where “</w:t>
+      </w:r>
+      <w:r>
+        <w:rPr>
+          <w:rFonts w:ascii="Courier New" w:hAnsi="Courier New" w:cs="Courier New"/>
+          <w:szCs w:val="28"/>
+          <w:lang w:val="en-US"/>
+        </w:rPr>
+        <w:t>X</w:t>
+      </w:r>
+      <w:r>
+        <w:rPr>
+          <w:rFonts w:ascii="Arial" w:hAnsi="Arial" w:cs="Arial"/>
+          <w:szCs w:val="28"/>
+          <w:lang w:val="en-US"/>
+        </w:rPr>
+        <w:t xml:space="preserve">” refers to all player numbers from 1 to 8. </w:t>
+      </w:r>
+      <w:r>
+        <w:rPr>
+          <w:rFonts w:ascii="Arial" w:hAnsi="Arial" w:cs="Arial"/>
+          <w:szCs w:val="28"/>
+          <w:lang w:val="en-US"/>
+        </w:rPr>
+        <w:t xml:space="preserve">You can find versions of those files with the necessary edits in the </w:t>
+      </w:r>
       <w:r>
         <w:rPr>
           <w:rFonts w:ascii="Arial" w:hAnsi="Arial" w:cs="Arial"/>
@@ -1086,25 +1509,377 @@
           <w:szCs w:val="28"/>
           <w:lang w:val="en-US"/>
         </w:rPr>
-        <w:t>techname</w:t>
-      </w:r>
-      <w:proofErr w:type="spellEnd"/>
-      <w:r>
-        <w:rPr>
-          <w:rFonts w:ascii="Arial" w:hAnsi="Arial" w:cs="Arial"/>
+        <w:t>Documentation\Examples\Team Limit</w:t>
+      </w:r>
+      <w:r>
+        <w:rPr>
+          <w:rFonts w:ascii="Arial" w:hAnsi="Arial" w:cs="Arial"/>
+          <w:b/>
           <w:i/>
           <w:szCs w:val="28"/>
           <w:lang w:val="en-US"/>
         </w:rPr>
-        <w:t>&gt;,</w:t>
-      </w:r>
-      <w:r>
-        <w:rPr>
-          <w:rFonts w:ascii="Arial" w:hAnsi="Arial" w:cs="Arial"/>
-          <w:szCs w:val="28"/>
-          <w:lang w:val="en-US"/>
-        </w:rPr>
-        <w:t xml:space="preserve"> in which </w:t>
+        <w:t xml:space="preserve"> </w:t>
+      </w:r>
+      <w:r>
+        <w:rPr>
+          <w:rFonts w:ascii="Arial" w:hAnsi="Arial" w:cs="Arial"/>
+          <w:szCs w:val="28"/>
+          <w:lang w:val="en-US"/>
+        </w:rPr>
+        <w:t>folder in the files included with this release.</w:t>
+      </w:r>
+    </w:p>
+    <w:p>
+      <w:pPr>
+        <w:spacing w:after="0"/>
+        <w:jc w:val="both"/>
+        <w:rPr>
+          <w:rFonts w:ascii="Arial" w:hAnsi="Arial" w:cs="Arial"/>
+          <w:szCs w:val="28"/>
+          <w:lang w:val="en-US"/>
+        </w:rPr>
+      </w:pPr>
+    </w:p>
+    <w:p>
+      <w:pPr>
+        <w:spacing w:after="0"/>
+        <w:jc w:val="both"/>
+        <w:rPr>
+          <w:rFonts w:ascii="Arial" w:hAnsi="Arial" w:cs="Arial"/>
+          <w:szCs w:val="28"/>
+          <w:lang w:val="en-US"/>
+        </w:rPr>
+      </w:pPr>
+      <w:r>
+        <w:rPr>
+          <w:rFonts w:ascii="Arial" w:hAnsi="Arial" w:cs="Arial"/>
+          <w:szCs w:val="28"/>
+          <w:lang w:val="en-US"/>
+        </w:rPr>
+        <w:t>W</w:t>
+      </w:r>
+      <w:r>
+        <w:rPr>
+          <w:rFonts w:ascii="Arial" w:hAnsi="Arial" w:cs="Arial"/>
+          <w:szCs w:val="28"/>
+          <w:lang w:val="en-US"/>
+        </w:rPr>
+        <w:t>hile the new teams work flawlessly in Single Player, in multiplayer, if any player selects any of the new teams, only this player will see what he or she selected correctly, but the game will detect the new team</w:t>
+      </w:r>
+      <w:r>
+        <w:rPr>
+          <w:rFonts w:ascii="Arial" w:hAnsi="Arial" w:cs="Arial"/>
+          <w:szCs w:val="28"/>
+          <w:lang w:val="en-US"/>
+        </w:rPr>
+        <w:t>(s)</w:t>
+      </w:r>
+      <w:r>
+        <w:rPr>
+          <w:rFonts w:ascii="Arial" w:hAnsi="Arial" w:cs="Arial"/>
+          <w:szCs w:val="28"/>
+          <w:lang w:val="en-US"/>
+        </w:rPr>
+        <w:t xml:space="preserve"> correctly once the game starts. Original teams aren't affected by this bug, and it isn't present in Single Player.</w:t>
+      </w:r>
+    </w:p>
+    <w:p>
+      <w:pPr>
+        <w:spacing w:after="0"/>
+        <w:jc w:val="both"/>
+        <w:rPr>
+          <w:rFonts w:ascii="Arial" w:hAnsi="Arial" w:cs="Arial"/>
+          <w:szCs w:val="28"/>
+          <w:lang w:val="en-US"/>
+        </w:rPr>
+      </w:pPr>
+    </w:p>
+    <w:p>
+      <w:pPr>
+        <w:spacing w:after="0"/>
+        <w:jc w:val="both"/>
+        <w:rPr>
+          <w:rFonts w:ascii="Arial" w:hAnsi="Arial" w:cs="Arial"/>
+          <w:szCs w:val="28"/>
+          <w:lang w:val="en-US"/>
+        </w:rPr>
+      </w:pPr>
+    </w:p>
+    <w:p>
+      <w:pPr>
+        <w:spacing w:after="0"/>
+        <w:jc w:val="both"/>
+        <w:rPr>
+          <w:rFonts w:ascii="Arial" w:hAnsi="Arial" w:cs="Arial"/>
+          <w:b/>
+          <w:sz w:val="24"/>
+          <w:szCs w:val="28"/>
+          <w:lang w:val="en-US"/>
+        </w:rPr>
+      </w:pPr>
+      <w:r>
+        <w:rPr>
+          <w:rFonts w:ascii="Arial" w:hAnsi="Arial" w:cs="Arial"/>
+          <w:b/>
+          <w:sz w:val="24"/>
+          <w:szCs w:val="28"/>
+          <w:lang w:val="en-US"/>
+        </w:rPr>
+        <w:t>Credits</w:t>
+      </w:r>
+    </w:p>
+    <w:p>
+      <w:pPr>
+        <w:spacing w:after="0"/>
+        <w:jc w:val="both"/>
+        <w:rPr>
+          <w:rFonts w:ascii="Arial" w:hAnsi="Arial" w:cs="Arial"/>
+          <w:sz w:val="24"/>
+          <w:szCs w:val="28"/>
+          <w:lang w:val="en-US"/>
+        </w:rPr>
+      </w:pPr>
+    </w:p>
+    <w:p>
+      <w:pPr>
+        <w:spacing w:after="0"/>
+        <w:jc w:val="both"/>
+        <w:rPr>
+          <w:rFonts w:ascii="Arial" w:hAnsi="Arial" w:cs="Arial"/>
+          <w:szCs w:val="28"/>
+          <w:lang w:val="en-US"/>
+        </w:rPr>
+      </w:pPr>
+      <w:r>
+        <w:rPr>
+          <w:rFonts w:ascii="Arial" w:hAnsi="Arial" w:cs="Arial"/>
+          <w:szCs w:val="28"/>
+          <w:lang w:val="en-US"/>
+        </w:rPr>
+        <w:t xml:space="preserve">Special thanks to </w:t>
+      </w:r>
+      <w:r>
+        <w:rPr>
+          <w:rFonts w:ascii="Arial" w:hAnsi="Arial" w:cs="Arial"/>
+          <w:szCs w:val="28"/>
+          <w:lang w:val="en-US"/>
+        </w:rPr>
+        <w:t>Tilanus Commodor</w:t>
+      </w:r>
+      <w:r>
+        <w:rPr>
+          <w:rFonts w:ascii="Arial" w:hAnsi="Arial" w:cs="Arial"/>
+          <w:szCs w:val="28"/>
+          <w:lang w:val="en-US"/>
+        </w:rPr>
+        <w:t xml:space="preserve"> for providing us with feedback and with the icon that has been used for the patcher; to Adam, for prov</w:t>
+      </w:r>
+      <w:r>
+        <w:rPr>
+          <w:rFonts w:ascii="Arial" w:hAnsi="Arial" w:cs="Arial"/>
+          <w:szCs w:val="28"/>
+          <w:lang w:val="en-US"/>
+        </w:rPr>
+        <w:t xml:space="preserve">iding us his feedback and input; </w:t>
+      </w:r>
+      <w:r>
+        <w:rPr>
+          <w:rFonts w:ascii="Arial" w:hAnsi="Arial" w:cs="Arial"/>
+          <w:szCs w:val="28"/>
+          <w:lang w:val="en-US"/>
+        </w:rPr>
+        <w:t>to JustTesting1234, for providing the code for the</w:t>
+      </w:r>
+      <w:r>
+        <w:rPr>
+          <w:rFonts w:ascii="Arial" w:hAnsi="Arial" w:cs="Arial"/>
+          <w:szCs w:val="28"/>
+          <w:lang w:val="en-US"/>
+        </w:rPr>
+        <w:t xml:space="preserve"> original</w:t>
+      </w:r>
+      <w:r>
+        <w:rPr>
+          <w:rFonts w:ascii="Arial" w:hAnsi="Arial" w:cs="Arial"/>
+          <w:szCs w:val="28"/>
+          <w:lang w:val="en-US"/>
+        </w:rPr>
+        <w:t xml:space="preserve"> mem</w:t>
+      </w:r>
+      <w:r>
+        <w:rPr>
+          <w:rFonts w:ascii="Arial" w:hAnsi="Arial" w:cs="Arial"/>
+          <w:szCs w:val="28"/>
+          <w:lang w:val="en-US"/>
+        </w:rPr>
+        <w:t>ory codecave patching functions and to the ESOC team, for providing us with feedback and for testing the “Team Limit” Patch.</w:t>
+      </w:r>
+    </w:p>
+    <w:p>
+      <w:pPr>
+        <w:spacing w:after="0"/>
+        <w:jc w:val="both"/>
+        <w:rPr>
+          <w:rFonts w:ascii="Arial" w:hAnsi="Arial" w:cs="Arial"/>
+          <w:szCs w:val="28"/>
+          <w:lang w:val="en-US"/>
+        </w:rPr>
+      </w:pPr>
+    </w:p>
+    <w:p>
+      <w:pPr>
+        <w:rPr>
+          <w:rFonts w:ascii="Arial" w:hAnsi="Arial" w:cs="Arial"/>
+          <w:szCs w:val="28"/>
+          <w:lang w:val="en-US"/>
+        </w:rPr>
+      </w:pPr>
+      <w:r>
+        <w:rPr>
+          <w:rFonts w:ascii="Arial" w:hAnsi="Arial" w:cs="Arial"/>
+          <w:szCs w:val="28"/>
+          <w:lang w:val="en-US"/>
+        </w:rPr>
+        <w:br w:type="page"/>
+      </w:r>
+    </w:p>
+    <w:p>
+      <w:pPr>
+        <w:spacing w:after="0"/>
+        <w:jc w:val="both"/>
+        <w:rPr>
+          <w:rFonts w:ascii="Arial" w:hAnsi="Arial" w:cs="Arial"/>
+          <w:b/>
+          <w:sz w:val="24"/>
+          <w:szCs w:val="28"/>
+          <w:lang w:val="en-US"/>
+        </w:rPr>
+      </w:pPr>
+      <w:r>
+        <w:rPr>
+          <w:rFonts w:ascii="Arial" w:hAnsi="Arial" w:cs="Arial"/>
+          <w:b/>
+          <w:sz w:val="24"/>
+          <w:szCs w:val="28"/>
+          <w:lang w:val="en-US"/>
+        </w:rPr>
+        <w:lastRenderedPageBreak/>
+        <w:t>Changelog</w:t>
+      </w:r>
+    </w:p>
+    <w:p>
+      <w:pPr>
+        <w:spacing w:after="0"/>
+        <w:jc w:val="both"/>
+        <w:rPr>
+          <w:rFonts w:ascii="Arial" w:hAnsi="Arial" w:cs="Arial"/>
+          <w:b/>
+          <w:sz w:val="24"/>
+          <w:szCs w:val="28"/>
+          <w:lang w:val="en-US"/>
+        </w:rPr>
+      </w:pPr>
+    </w:p>
+    <w:p>
+      <w:pPr>
+        <w:spacing w:after="0"/>
+        <w:jc w:val="both"/>
+        <w:rPr>
+          <w:rFonts w:ascii="Arial" w:hAnsi="Arial" w:cs="Arial"/>
+          <w:b/>
+          <w:sz w:val="24"/>
+          <w:szCs w:val="28"/>
+          <w:lang w:val="en-US"/>
+        </w:rPr>
+      </w:pPr>
+      <w:r>
+        <w:rPr>
+          <w:rFonts w:ascii="Arial" w:hAnsi="Arial" w:cs="Arial"/>
+          <w:b/>
+          <w:sz w:val="24"/>
+          <w:szCs w:val="28"/>
+          <w:lang w:val="en-US"/>
+        </w:rPr>
+        <w:t>1.6</w:t>
+      </w:r>
+    </w:p>
+    <w:p>
+      <w:pPr>
+        <w:pStyle w:val="PargrafodaLista"/>
+        <w:numPr>
+          <w:ilvl w:val="0"/>
+          <w:numId w:val="9"/>
+        </w:numPr>
+        <w:spacing w:after="0"/>
+        <w:jc w:val="both"/>
+        <w:rPr>
+          <w:rFonts w:ascii="Arial" w:hAnsi="Arial" w:cs="Arial"/>
+          <w:b/>
+          <w:sz w:val="24"/>
+          <w:szCs w:val="28"/>
+          <w:lang w:val="en-US"/>
+        </w:rPr>
+      </w:pPr>
+      <w:r>
+        <w:rPr>
+          <w:rFonts w:ascii="Arial" w:hAnsi="Arial" w:cs="Arial"/>
+          <w:szCs w:val="28"/>
+          <w:lang w:val="en-US"/>
+        </w:rPr>
+        <w:t>The bug that caused the “Team ?” and “Team 4” team options to not work properly in Multiplayer, after applying the Team Limit patch, has been fixed.</w:t>
+      </w:r>
+    </w:p>
+    <w:p>
+      <w:pPr>
+        <w:pStyle w:val="PargrafodaLista"/>
+        <w:numPr>
+          <w:ilvl w:val="0"/>
+          <w:numId w:val="9"/>
+        </w:numPr>
+        <w:spacing w:after="0"/>
+        <w:jc w:val="both"/>
+        <w:rPr>
+          <w:rFonts w:ascii="Arial" w:hAnsi="Arial" w:cs="Arial"/>
+          <w:b/>
+          <w:sz w:val="24"/>
+          <w:szCs w:val="28"/>
+          <w:lang w:val="en-US"/>
+        </w:rPr>
+      </w:pPr>
+      <w:r>
+        <w:rPr>
+          <w:rFonts w:ascii="Arial" w:hAnsi="Arial" w:cs="Arial"/>
+          <w:szCs w:val="28"/>
+          <w:lang w:val="en-US"/>
+        </w:rPr>
+        <w:t>A new patch option to allow the usage of the Fame resource in ProtoActions, like AutoGather and ModifyGather, has been added!</w:t>
+      </w:r>
+    </w:p>
+    <w:p>
+      <w:pPr>
+        <w:pStyle w:val="PargrafodaLista"/>
+        <w:numPr>
+          <w:ilvl w:val="0"/>
+          <w:numId w:val="9"/>
+        </w:numPr>
+        <w:spacing w:after="0"/>
+        <w:jc w:val="both"/>
+        <w:rPr>
+          <w:rFonts w:ascii="Arial" w:hAnsi="Arial" w:cs="Arial"/>
+          <w:b/>
+          <w:sz w:val="24"/>
+          <w:szCs w:val="28"/>
+          <w:lang w:val="en-US"/>
+        </w:rPr>
+      </w:pPr>
+      <w:r>
+        <w:rPr>
+          <w:rFonts w:ascii="Arial" w:hAnsi="Arial" w:cs="Arial"/>
+          <w:szCs w:val="28"/>
+          <w:lang w:val="en-US"/>
+        </w:rPr>
+        <w:t xml:space="preserve">Two new properties have been added for the UHC configuration file: </w:t>
       </w:r>
       <w:r>
         <w:rPr>
@@ -1113,9 +1888,16 @@
           <w:szCs w:val="28"/>
           <w:lang w:val="en-US"/>
         </w:rPr>
-        <w:t>&lt;</w:t>
-      </w:r>
-      <w:proofErr w:type="spellStart"/>
+        <w:t>tacticSwitching</w:t>
+      </w:r>
+      <w:r>
+        <w:rPr>
+          <w:rFonts w:ascii="Arial" w:hAnsi="Arial" w:cs="Arial"/>
+          <w:szCs w:val="28"/>
+          <w:lang w:val="en-US"/>
+        </w:rPr>
+        <w:t xml:space="preserve"> and </w:t>
+      </w:r>
       <w:r>
         <w:rPr>
           <w:rFonts w:ascii="Arial" w:hAnsi="Arial" w:cs="Arial"/>
@@ -1123,9 +1905,42 @@
           <w:szCs w:val="28"/>
           <w:lang w:val="en-US"/>
         </w:rPr>
-        <w:t>techname</w:t>
-      </w:r>
-      <w:proofErr w:type="spellEnd"/>
+        <w:t>farmingRadius</w:t>
+      </w:r>
+      <w:r>
+        <w:rPr>
+          <w:rFonts w:ascii="Arial" w:hAnsi="Arial" w:cs="Arial"/>
+          <w:szCs w:val="28"/>
+          <w:lang w:val="en-US"/>
+        </w:rPr>
+        <w:t>. More information about them can be found at the “UHC Configuration File” document.</w:t>
+      </w:r>
+    </w:p>
+    <w:p>
+      <w:pPr>
+        <w:pStyle w:val="PargrafodaLista"/>
+        <w:numPr>
+          <w:ilvl w:val="0"/>
+          <w:numId w:val="9"/>
+        </w:numPr>
+        <w:spacing w:after="0"/>
+        <w:jc w:val="both"/>
+        <w:rPr>
+          <w:rFonts w:ascii="Arial" w:hAnsi="Arial" w:cs="Arial"/>
+          <w:b/>
+          <w:sz w:val="24"/>
+          <w:szCs w:val="28"/>
+          <w:lang w:val="en-US"/>
+        </w:rPr>
+      </w:pPr>
+      <w:r>
+        <w:rPr>
+          <w:rFonts w:ascii="Arial" w:hAnsi="Arial" w:cs="Arial"/>
+          <w:szCs w:val="28"/>
+          <w:lang w:val="en-US"/>
+        </w:rPr>
+        <w:t xml:space="preserve">The documentation has been updated to reflect the fact that, in order to the new team options to show up in ESO, the file </w:t>
+      </w:r>
       <w:r>
         <w:rPr>
           <w:rFonts w:ascii="Arial" w:hAnsi="Arial" w:cs="Arial"/>
@@ -1133,356 +1948,7 @@
           <w:szCs w:val="28"/>
           <w:lang w:val="en-US"/>
         </w:rPr>
-        <w:t>&gt;</w:t>
-      </w:r>
-      <w:r>
-        <w:rPr>
-          <w:rFonts w:ascii="Arial" w:hAnsi="Arial" w:cs="Arial"/>
-          <w:szCs w:val="28"/>
-          <w:lang w:val="en-US"/>
-        </w:rPr>
-        <w:t xml:space="preserve"> </w:t>
-      </w:r>
-      <w:r>
-        <w:rPr>
-          <w:rFonts w:ascii="Arial" w:hAnsi="Arial" w:cs="Arial"/>
-          <w:szCs w:val="28"/>
-          <w:lang w:val="en-US"/>
-        </w:rPr>
-        <w:t>would be</w:t>
-      </w:r>
-      <w:r>
-        <w:rPr>
-          <w:rFonts w:ascii="Arial" w:hAnsi="Arial" w:cs="Arial"/>
-          <w:szCs w:val="28"/>
-          <w:lang w:val="en-US"/>
-        </w:rPr>
-        <w:t xml:space="preserve"> the name of t</w:t>
-      </w:r>
-      <w:r>
-        <w:rPr>
-          <w:rFonts w:ascii="Arial" w:hAnsi="Arial" w:cs="Arial"/>
-          <w:szCs w:val="28"/>
-          <w:lang w:val="en-US"/>
-        </w:rPr>
-        <w:t>h</w:t>
-      </w:r>
-      <w:r>
-        <w:rPr>
-          <w:rFonts w:ascii="Arial" w:hAnsi="Arial" w:cs="Arial"/>
-          <w:szCs w:val="28"/>
-          <w:lang w:val="en-US"/>
-        </w:rPr>
-        <w:t xml:space="preserve">e technology </w:t>
-      </w:r>
-      <w:r>
-        <w:rPr>
-          <w:rFonts w:ascii="Arial" w:hAnsi="Arial" w:cs="Arial"/>
-          <w:szCs w:val="28"/>
-          <w:lang w:val="en-US"/>
-        </w:rPr>
-        <w:t>used by a</w:t>
-      </w:r>
-      <w:r>
-        <w:rPr>
-          <w:rFonts w:ascii="Arial" w:hAnsi="Arial" w:cs="Arial"/>
-          <w:szCs w:val="28"/>
-          <w:lang w:val="en-US"/>
-        </w:rPr>
-        <w:t xml:space="preserve"> Revolution, without the "</w:t>
-      </w:r>
-      <w:proofErr w:type="spellStart"/>
-      <w:r>
-        <w:rPr>
-          <w:rFonts w:ascii="Arial" w:hAnsi="Arial" w:cs="Arial"/>
-          <w:szCs w:val="28"/>
-          <w:lang w:val="en-US"/>
-        </w:rPr>
-        <w:t>XPRevolution</w:t>
-      </w:r>
-      <w:proofErr w:type="spellEnd"/>
-      <w:r>
-        <w:rPr>
-          <w:rFonts w:ascii="Arial" w:hAnsi="Arial" w:cs="Arial"/>
-          <w:szCs w:val="28"/>
-          <w:lang w:val="en-US"/>
-        </w:rPr>
-        <w:t>" prefix</w:t>
-      </w:r>
-      <w:r>
-        <w:rPr>
-          <w:rFonts w:ascii="Arial" w:hAnsi="Arial" w:cs="Arial"/>
-          <w:szCs w:val="28"/>
-          <w:lang w:val="en-US"/>
-        </w:rPr>
-        <w:t>, but, unlike previous versions of the patch, the original revolutions will retain their original banner paths.</w:t>
-      </w:r>
-    </w:p>
-    <w:p>
-      <w:pPr>
-        <w:spacing w:after="0"/>
-        <w:jc w:val="both"/>
-        <w:rPr>
-          <w:rFonts w:ascii="Arial" w:hAnsi="Arial" w:cs="Arial"/>
-          <w:szCs w:val="28"/>
-          <w:lang w:val="en-US"/>
-        </w:rPr>
-      </w:pPr>
-    </w:p>
-    <w:p>
-      <w:pPr>
-        <w:spacing w:after="0"/>
-        <w:jc w:val="both"/>
-        <w:rPr>
-          <w:rFonts w:ascii="Arial" w:hAnsi="Arial" w:cs="Arial"/>
-          <w:szCs w:val="28"/>
-          <w:lang w:val="en-US"/>
-        </w:rPr>
-      </w:pPr>
-      <w:r>
-        <w:rPr>
-          <w:rFonts w:ascii="Arial" w:hAnsi="Arial" w:cs="Arial"/>
-          <w:szCs w:val="28"/>
-          <w:lang w:val="en-US"/>
-        </w:rPr>
-        <w:t>After applying the “</w:t>
-      </w:r>
-      <w:r>
-        <w:rPr>
-          <w:rFonts w:ascii="Arial" w:hAnsi="Arial" w:cs="Arial"/>
-          <w:szCs w:val="28"/>
-          <w:lang w:val="en-US"/>
-        </w:rPr>
-        <w:t>Team Limit</w:t>
-      </w:r>
-      <w:r>
-        <w:rPr>
-          <w:rFonts w:ascii="Arial" w:hAnsi="Arial" w:cs="Arial"/>
-          <w:szCs w:val="28"/>
-          <w:lang w:val="en-US"/>
-        </w:rPr>
-        <w:t>” patch,</w:t>
-      </w:r>
-      <w:r>
-        <w:rPr>
-          <w:rFonts w:ascii="Arial" w:hAnsi="Arial" w:cs="Arial"/>
-          <w:szCs w:val="28"/>
-          <w:lang w:val="en-US"/>
-        </w:rPr>
-        <w:t xml:space="preserve"> </w:t>
-      </w:r>
-      <w:r>
-        <w:rPr>
-          <w:rFonts w:ascii="Arial" w:hAnsi="Arial" w:cs="Arial"/>
-          <w:szCs w:val="28"/>
-          <w:lang w:val="en-US"/>
-        </w:rPr>
-        <w:t>in order to make those teams options show up in Multiplayer lobbies, you’ll have to add the following xml entries:</w:t>
-      </w:r>
-    </w:p>
-    <w:p>
-      <w:pPr>
-        <w:spacing w:after="0"/>
-        <w:jc w:val="both"/>
-        <w:rPr>
-          <w:rFonts w:ascii="Arial" w:hAnsi="Arial" w:cs="Arial"/>
-          <w:szCs w:val="28"/>
-          <w:lang w:val="en-US"/>
-        </w:rPr>
-      </w:pPr>
-    </w:p>
-    <w:p>
-      <w:pPr>
-        <w:spacing w:after="0"/>
-        <w:jc w:val="both"/>
-        <w:rPr>
-          <w:rFonts w:ascii="Courier New" w:hAnsi="Courier New" w:cs="Courier New"/>
-          <w:szCs w:val="28"/>
-          <w:lang w:val="en-US"/>
-        </w:rPr>
-      </w:pPr>
-      <w:r>
-        <w:rPr>
-          <w:rFonts w:ascii="Courier New" w:hAnsi="Courier New" w:cs="Courier New"/>
-          <w:szCs w:val="28"/>
-          <w:lang w:val="en-US"/>
-        </w:rPr>
-        <w:t xml:space="preserve">                    &lt;</w:t>
-      </w:r>
-      <w:proofErr w:type="gramStart"/>
-      <w:r>
-        <w:rPr>
-          <w:rFonts w:ascii="Courier New" w:hAnsi="Courier New" w:cs="Courier New"/>
-          <w:szCs w:val="28"/>
-          <w:lang w:val="en-US"/>
-        </w:rPr>
-        <w:t>dropdown</w:t>
-      </w:r>
-      <w:proofErr w:type="gramEnd"/>
-      <w:r>
-        <w:rPr>
-          <w:rFonts w:ascii="Courier New" w:hAnsi="Courier New" w:cs="Courier New"/>
-          <w:szCs w:val="28"/>
-          <w:lang w:val="en-US"/>
-        </w:rPr>
-        <w:t>&gt;$$36143$$Team 3&lt;/dropdown&gt;</w:t>
-      </w:r>
-    </w:p>
-    <w:p>
-      <w:pPr>
-        <w:spacing w:after="0"/>
-        <w:jc w:val="both"/>
-        <w:rPr>
-          <w:rFonts w:ascii="Courier New" w:hAnsi="Courier New" w:cs="Courier New"/>
-          <w:szCs w:val="28"/>
-          <w:lang w:val="en-US"/>
-        </w:rPr>
-      </w:pPr>
-      <w:r>
-        <w:rPr>
-          <w:rFonts w:ascii="Courier New" w:hAnsi="Courier New" w:cs="Courier New"/>
-          <w:szCs w:val="28"/>
-          <w:lang w:val="en-US"/>
-        </w:rPr>
-        <w:t xml:space="preserve">                    &lt;</w:t>
-      </w:r>
-      <w:proofErr w:type="gramStart"/>
-      <w:r>
-        <w:rPr>
-          <w:rFonts w:ascii="Courier New" w:hAnsi="Courier New" w:cs="Courier New"/>
-          <w:szCs w:val="28"/>
-          <w:lang w:val="en-US"/>
-        </w:rPr>
-        <w:t>dropdown</w:t>
-      </w:r>
-      <w:proofErr w:type="gramEnd"/>
-      <w:r>
-        <w:rPr>
-          <w:rFonts w:ascii="Courier New" w:hAnsi="Courier New" w:cs="Courier New"/>
-          <w:szCs w:val="28"/>
-          <w:lang w:val="en-US"/>
-        </w:rPr>
-        <w:t>&gt;$$36144$$Team 4&lt;/dropdown&gt;</w:t>
-      </w:r>
-    </w:p>
-    <w:p>
-      <w:pPr>
-        <w:spacing w:after="0"/>
-        <w:jc w:val="both"/>
-        <w:rPr>
-          <w:rFonts w:ascii="Courier New" w:hAnsi="Courier New" w:cs="Courier New"/>
-          <w:szCs w:val="28"/>
-          <w:lang w:val="en-US"/>
-        </w:rPr>
-      </w:pPr>
-    </w:p>
-    <w:p>
-      <w:pPr>
-        <w:spacing w:after="0"/>
-        <w:jc w:val="both"/>
-        <w:rPr>
-          <w:rFonts w:ascii="Courier New" w:hAnsi="Courier New" w:cs="Courier New"/>
-          <w:szCs w:val="28"/>
-          <w:lang w:val="en-US"/>
-        </w:rPr>
-      </w:pPr>
-    </w:p>
-    <w:p>
-      <w:pPr>
-        <w:spacing w:after="0"/>
-        <w:jc w:val="both"/>
-        <w:rPr>
-          <w:rFonts w:ascii="Courier New" w:hAnsi="Courier New" w:cs="Courier New"/>
-          <w:szCs w:val="28"/>
-          <w:lang w:val="en-US"/>
-        </w:rPr>
-      </w:pPr>
-    </w:p>
-    <w:p>
-      <w:pPr>
-        <w:spacing w:after="0"/>
-        <w:jc w:val="both"/>
-        <w:rPr>
-          <w:rFonts w:ascii="Arial" w:hAnsi="Arial" w:cs="Arial"/>
-          <w:szCs w:val="28"/>
-          <w:lang w:val="en-US"/>
-        </w:rPr>
-      </w:pPr>
-      <w:r>
-        <w:rPr>
-          <w:rFonts w:ascii="Arial" w:hAnsi="Arial" w:cs="Arial"/>
-          <w:szCs w:val="28"/>
-          <w:lang w:val="en-US"/>
-        </w:rPr>
-        <w:t xml:space="preserve">To every </w:t>
-      </w:r>
-      <w:r>
-        <w:rPr>
-          <w:rFonts w:ascii="Courier New" w:hAnsi="Courier New" w:cs="Courier New"/>
-          <w:szCs w:val="28"/>
-          <w:lang w:val="en-US"/>
-        </w:rPr>
-        <w:t>&lt;gadget name="</w:t>
-      </w:r>
-      <w:proofErr w:type="spellStart"/>
-      <w:r>
-        <w:rPr>
-          <w:rFonts w:ascii="Courier New" w:hAnsi="Courier New" w:cs="Courier New"/>
-          <w:szCs w:val="28"/>
-          <w:lang w:val="en-US"/>
-        </w:rPr>
-        <w:t>mpsetup</w:t>
-      </w:r>
-      <w:proofErr w:type="spellEnd"/>
-      <w:r>
-        <w:rPr>
-          <w:rFonts w:ascii="Courier New" w:hAnsi="Courier New" w:cs="Courier New"/>
-          <w:szCs w:val="28"/>
-          <w:lang w:val="en-US"/>
-        </w:rPr>
-        <w:t>-</w:t>
-      </w:r>
-      <w:proofErr w:type="spellStart"/>
-      <w:r>
-        <w:rPr>
-          <w:rFonts w:ascii="Courier New" w:hAnsi="Courier New" w:cs="Courier New"/>
-          <w:szCs w:val="28"/>
-          <w:lang w:val="en-US"/>
-        </w:rPr>
-        <w:t>player</w:t>
-      </w:r>
-      <w:r>
-        <w:rPr>
-          <w:rFonts w:ascii="Courier New" w:hAnsi="Courier New" w:cs="Courier New"/>
-          <w:szCs w:val="28"/>
-          <w:lang w:val="en-US"/>
-        </w:rPr>
-        <w:t>X</w:t>
-      </w:r>
-      <w:proofErr w:type="spellEnd"/>
-      <w:r>
-        <w:rPr>
-          <w:rFonts w:ascii="Courier New" w:hAnsi="Courier New" w:cs="Courier New"/>
-          <w:szCs w:val="28"/>
-          <w:lang w:val="en-US"/>
-        </w:rPr>
-        <w:t xml:space="preserve">-team" </w:t>
-      </w:r>
-      <w:r>
-        <w:rPr>
-          <w:rFonts w:ascii="Courier New" w:hAnsi="Courier New" w:cs="Courier New"/>
-          <w:szCs w:val="28"/>
-          <w:lang w:val="en-US"/>
-        </w:rPr>
-        <w:t>... &gt;</w:t>
-      </w:r>
-      <w:r>
-        <w:rPr>
-          <w:rFonts w:ascii="Arial" w:hAnsi="Arial" w:cs="Arial"/>
-          <w:szCs w:val="28"/>
-          <w:lang w:val="en-US"/>
-        </w:rPr>
-        <w:t xml:space="preserve"> entry in the </w:t>
+        <w:t>data\</w:t>
       </w:r>
       <w:r>
         <w:rPr>
@@ -1491,303 +1957,127 @@
           <w:szCs w:val="28"/>
           <w:lang w:val="en-US"/>
         </w:rPr>
-        <w:t>data/uiMPGameSetupPage.xml</w:t>
-      </w:r>
-      <w:r>
-        <w:rPr>
-          <w:rFonts w:ascii="Arial" w:hAnsi="Arial" w:cs="Arial"/>
-          <w:szCs w:val="28"/>
-          <w:lang w:val="en-US"/>
-        </w:rPr>
-        <w:t xml:space="preserve"> where “</w:t>
-      </w:r>
-      <w:r>
-        <w:rPr>
-          <w:rFonts w:ascii="Courier New" w:hAnsi="Courier New" w:cs="Courier New"/>
-          <w:szCs w:val="28"/>
-          <w:lang w:val="en-US"/>
-        </w:rPr>
-        <w:t>X</w:t>
-      </w:r>
-      <w:r>
-        <w:rPr>
-          <w:rFonts w:ascii="Arial" w:hAnsi="Arial" w:cs="Arial"/>
-          <w:szCs w:val="28"/>
-          <w:lang w:val="en-US"/>
-        </w:rPr>
-        <w:t xml:space="preserve">” refers to all player numbers from 1 to 8. </w:t>
-      </w:r>
-    </w:p>
-    <w:p>
-      <w:pPr>
-        <w:spacing w:after="0"/>
-        <w:jc w:val="both"/>
-        <w:rPr>
-          <w:rFonts w:ascii="Arial" w:hAnsi="Arial" w:cs="Arial"/>
-          <w:szCs w:val="28"/>
-          <w:lang w:val="en-US"/>
-        </w:rPr>
-      </w:pPr>
-    </w:p>
-    <w:p>
-      <w:pPr>
-        <w:spacing w:after="0"/>
-        <w:jc w:val="both"/>
-        <w:rPr>
-          <w:rFonts w:ascii="Arial" w:hAnsi="Arial" w:cs="Arial"/>
-          <w:szCs w:val="28"/>
-          <w:lang w:val="en-US"/>
-        </w:rPr>
-      </w:pPr>
-      <w:r>
-        <w:rPr>
-          <w:rFonts w:ascii="Arial" w:hAnsi="Arial" w:cs="Arial"/>
-          <w:szCs w:val="28"/>
-          <w:lang w:val="en-US"/>
-        </w:rPr>
-        <w:t>W</w:t>
-      </w:r>
-      <w:r>
-        <w:rPr>
-          <w:rFonts w:ascii="Arial" w:hAnsi="Arial" w:cs="Arial"/>
-          <w:szCs w:val="28"/>
-          <w:lang w:val="en-US"/>
-        </w:rPr>
-        <w:t>hile the new teams work flawlessly in Single Player, in multiplayer, if any player selects any of the new teams, only this player will see what he or she selected correctly, but the game will detect the new team</w:t>
-      </w:r>
-      <w:r>
-        <w:rPr>
-          <w:rFonts w:ascii="Arial" w:hAnsi="Arial" w:cs="Arial"/>
-          <w:szCs w:val="28"/>
-          <w:lang w:val="en-US"/>
-        </w:rPr>
-        <w:t>(s)</w:t>
-      </w:r>
-      <w:r>
-        <w:rPr>
-          <w:rFonts w:ascii="Arial" w:hAnsi="Arial" w:cs="Arial"/>
-          <w:szCs w:val="28"/>
-          <w:lang w:val="en-US"/>
-        </w:rPr>
-        <w:t xml:space="preserve"> correctly once the game starts. Original teams aren't affected by this bug, and it isn't present in Single Player.</w:t>
-      </w:r>
-    </w:p>
-    <w:p>
-      <w:pPr>
-        <w:spacing w:after="0"/>
-        <w:jc w:val="both"/>
-        <w:rPr>
-          <w:rFonts w:ascii="Arial" w:hAnsi="Arial" w:cs="Arial"/>
-          <w:szCs w:val="28"/>
-          <w:lang w:val="en-US"/>
-        </w:rPr>
-      </w:pPr>
-    </w:p>
-    <w:p>
-      <w:pPr>
-        <w:spacing w:after="0"/>
-        <w:jc w:val="both"/>
-        <w:rPr>
-          <w:rFonts w:ascii="Arial" w:hAnsi="Arial" w:cs="Arial"/>
-          <w:szCs w:val="28"/>
-          <w:lang w:val="en-US"/>
-        </w:rPr>
-      </w:pPr>
-    </w:p>
-    <w:p>
-      <w:pPr>
-        <w:spacing w:after="0"/>
-        <w:jc w:val="both"/>
-        <w:rPr>
-          <w:rFonts w:ascii="Arial" w:hAnsi="Arial" w:cs="Arial"/>
-          <w:b/>
-          <w:sz w:val="24"/>
-          <w:szCs w:val="28"/>
-          <w:lang w:val="en-US"/>
-        </w:rPr>
-      </w:pPr>
-      <w:r>
-        <w:rPr>
-          <w:rFonts w:ascii="Arial" w:hAnsi="Arial" w:cs="Arial"/>
-          <w:b/>
-          <w:sz w:val="24"/>
-          <w:szCs w:val="28"/>
-          <w:lang w:val="en-US"/>
-        </w:rPr>
-        <w:t>Credits</w:t>
-      </w:r>
-    </w:p>
-    <w:p>
-      <w:pPr>
-        <w:spacing w:after="0"/>
-        <w:jc w:val="both"/>
-        <w:rPr>
-          <w:rFonts w:ascii="Arial" w:hAnsi="Arial" w:cs="Arial"/>
-          <w:sz w:val="24"/>
-          <w:szCs w:val="28"/>
-          <w:lang w:val="en-US"/>
-        </w:rPr>
-      </w:pPr>
-    </w:p>
-    <w:p>
-      <w:pPr>
-        <w:spacing w:after="0"/>
-        <w:jc w:val="both"/>
-        <w:rPr>
-          <w:rFonts w:ascii="Arial" w:hAnsi="Arial" w:cs="Arial"/>
-          <w:szCs w:val="28"/>
-          <w:lang w:val="en-US"/>
-        </w:rPr>
-      </w:pPr>
-      <w:r>
-        <w:rPr>
-          <w:rFonts w:ascii="Arial" w:hAnsi="Arial" w:cs="Arial"/>
-          <w:szCs w:val="28"/>
-          <w:lang w:val="en-US"/>
-        </w:rPr>
-        <w:t xml:space="preserve">Special thanks to </w:t>
-      </w:r>
-      <w:proofErr w:type="spellStart"/>
-      <w:r>
-        <w:rPr>
-          <w:rFonts w:ascii="Arial" w:hAnsi="Arial" w:cs="Arial"/>
-          <w:szCs w:val="28"/>
-          <w:lang w:val="en-US"/>
-        </w:rPr>
-        <w:t>Tilanus</w:t>
-      </w:r>
-      <w:proofErr w:type="spellEnd"/>
-      <w:r>
-        <w:rPr>
-          <w:rFonts w:ascii="Arial" w:hAnsi="Arial" w:cs="Arial"/>
-          <w:szCs w:val="28"/>
-          <w:lang w:val="en-US"/>
-        </w:rPr>
-        <w:t xml:space="preserve"> </w:t>
-      </w:r>
-      <w:proofErr w:type="spellStart"/>
-      <w:r>
-        <w:rPr>
-          <w:rFonts w:ascii="Arial" w:hAnsi="Arial" w:cs="Arial"/>
-          <w:szCs w:val="28"/>
-          <w:lang w:val="en-US"/>
-        </w:rPr>
-        <w:t>Commodor</w:t>
-      </w:r>
-      <w:proofErr w:type="spellEnd"/>
-      <w:r>
-        <w:rPr>
-          <w:rFonts w:ascii="Arial" w:hAnsi="Arial" w:cs="Arial"/>
-          <w:szCs w:val="28"/>
-          <w:lang w:val="en-US"/>
-        </w:rPr>
-        <w:t xml:space="preserve"> for providing us with feedback and with the icon that has been used for the patcher; to Adam, for prov</w:t>
-      </w:r>
-      <w:r>
-        <w:rPr>
-          <w:rFonts w:ascii="Arial" w:hAnsi="Arial" w:cs="Arial"/>
-          <w:szCs w:val="28"/>
-          <w:lang w:val="en-US"/>
-        </w:rPr>
-        <w:t xml:space="preserve">iding us his feedback and input; </w:t>
-      </w:r>
-      <w:r>
-        <w:rPr>
-          <w:rFonts w:ascii="Arial" w:hAnsi="Arial" w:cs="Arial"/>
-          <w:szCs w:val="28"/>
-          <w:lang w:val="en-US"/>
-        </w:rPr>
-        <w:t>to JustTesting1234, for providing the code for the</w:t>
-      </w:r>
-      <w:r>
-        <w:rPr>
-          <w:rFonts w:ascii="Arial" w:hAnsi="Arial" w:cs="Arial"/>
-          <w:szCs w:val="28"/>
-          <w:lang w:val="en-US"/>
-        </w:rPr>
-        <w:t xml:space="preserve"> original</w:t>
-      </w:r>
-      <w:r>
-        <w:rPr>
-          <w:rFonts w:ascii="Arial" w:hAnsi="Arial" w:cs="Arial"/>
-          <w:szCs w:val="28"/>
-          <w:lang w:val="en-US"/>
-        </w:rPr>
-        <w:t xml:space="preserve"> mem</w:t>
-      </w:r>
-      <w:r>
-        <w:rPr>
-          <w:rFonts w:ascii="Arial" w:hAnsi="Arial" w:cs="Arial"/>
-          <w:szCs w:val="28"/>
-          <w:lang w:val="en-US"/>
-        </w:rPr>
-        <w:t xml:space="preserve">ory </w:t>
-      </w:r>
-      <w:proofErr w:type="spellStart"/>
-      <w:r>
-        <w:rPr>
-          <w:rFonts w:ascii="Arial" w:hAnsi="Arial" w:cs="Arial"/>
-          <w:szCs w:val="28"/>
-          <w:lang w:val="en-US"/>
-        </w:rPr>
-        <w:t>codecave</w:t>
-      </w:r>
-      <w:proofErr w:type="spellEnd"/>
-      <w:r>
-        <w:rPr>
-          <w:rFonts w:ascii="Arial" w:hAnsi="Arial" w:cs="Arial"/>
-          <w:szCs w:val="28"/>
-          <w:lang w:val="en-US"/>
-        </w:rPr>
-        <w:t xml:space="preserve"> patching functions and to the ESOC team, for providing us with feedback and for testing the “Team Limit” Patch.</w:t>
-      </w:r>
-    </w:p>
-    <w:p>
-      <w:pPr>
-        <w:spacing w:after="0"/>
-        <w:jc w:val="both"/>
-        <w:rPr>
-          <w:rFonts w:ascii="Arial" w:hAnsi="Arial" w:cs="Arial"/>
-          <w:szCs w:val="28"/>
-          <w:lang w:val="en-US"/>
-        </w:rPr>
-      </w:pPr>
-    </w:p>
-    <w:p>
-      <w:pPr>
-        <w:spacing w:after="0"/>
-        <w:jc w:val="both"/>
-        <w:rPr>
-          <w:rFonts w:ascii="Arial" w:hAnsi="Arial" w:cs="Arial"/>
-          <w:szCs w:val="28"/>
-          <w:lang w:val="en-US"/>
-        </w:rPr>
-      </w:pPr>
-    </w:p>
-    <w:p>
-      <w:pPr>
-        <w:spacing w:after="0"/>
-        <w:jc w:val="both"/>
-        <w:rPr>
-          <w:rFonts w:ascii="Arial" w:hAnsi="Arial" w:cs="Arial"/>
-          <w:b/>
-          <w:sz w:val="24"/>
-          <w:szCs w:val="28"/>
-          <w:lang w:val="en-US"/>
-        </w:rPr>
-      </w:pPr>
-      <w:proofErr w:type="spellStart"/>
-      <w:r>
-        <w:rPr>
-          <w:rFonts w:ascii="Arial" w:hAnsi="Arial" w:cs="Arial"/>
-          <w:b/>
-          <w:sz w:val="24"/>
-          <w:szCs w:val="28"/>
-          <w:lang w:val="en-US"/>
-        </w:rPr>
-        <w:t>Changelog</w:t>
-      </w:r>
-      <w:proofErr w:type="spellEnd"/>
+        <w:t>uimpesogamesetuppage2</w:t>
+      </w:r>
+      <w:r>
+        <w:rPr>
+          <w:rFonts w:ascii="Arial" w:hAnsi="Arial" w:cs="Arial"/>
+          <w:i/>
+          <w:szCs w:val="28"/>
+          <w:lang w:val="en-US"/>
+        </w:rPr>
+        <w:t>.xml</w:t>
+      </w:r>
+      <w:r>
+        <w:rPr>
+          <w:rFonts w:ascii="Arial" w:hAnsi="Arial" w:cs="Arial"/>
+          <w:szCs w:val="28"/>
+          <w:lang w:val="en-US"/>
+        </w:rPr>
+        <w:t xml:space="preserve"> has to be changed. Thanks to Mandos, from AoE3H, for reporting</w:t>
+      </w:r>
+      <w:r>
+        <w:rPr>
+          <w:rFonts w:ascii="Arial" w:hAnsi="Arial" w:cs="Arial"/>
+          <w:szCs w:val="28"/>
+          <w:lang w:val="en-US"/>
+        </w:rPr>
+        <w:t>!</w:t>
+      </w:r>
+    </w:p>
+    <w:p>
+      <w:pPr>
+        <w:pStyle w:val="PargrafodaLista"/>
+        <w:numPr>
+          <w:ilvl w:val="0"/>
+          <w:numId w:val="9"/>
+        </w:numPr>
+        <w:spacing w:after="0"/>
+        <w:jc w:val="both"/>
+        <w:rPr>
+          <w:rFonts w:ascii="Arial" w:hAnsi="Arial" w:cs="Arial"/>
+          <w:b/>
+          <w:sz w:val="24"/>
+          <w:szCs w:val="28"/>
+          <w:lang w:val="en-US"/>
+        </w:rPr>
+      </w:pPr>
+      <w:r>
+        <w:rPr>
+          <w:rFonts w:ascii="Arial" w:hAnsi="Arial" w:cs="Arial"/>
+          <w:szCs w:val="28"/>
+          <w:lang w:val="en-US"/>
+        </w:rPr>
+        <w:t>The Patcher will now create the parent directory for a custom UHC Configuration File relative path, in case it doesn’t exist. Thanks to Mandos, from AoE3H, for reporting!</w:t>
+      </w:r>
+    </w:p>
+    <w:p>
+      <w:pPr>
+        <w:pStyle w:val="PargrafodaLista"/>
+        <w:numPr>
+          <w:ilvl w:val="0"/>
+          <w:numId w:val="9"/>
+        </w:numPr>
+        <w:spacing w:after="0"/>
+        <w:jc w:val="both"/>
+        <w:rPr>
+          <w:rFonts w:ascii="Arial" w:hAnsi="Arial" w:cs="Arial"/>
+          <w:b/>
+          <w:sz w:val="24"/>
+          <w:szCs w:val="28"/>
+          <w:lang w:val="en-US"/>
+        </w:rPr>
+      </w:pPr>
+      <w:r>
+        <w:rPr>
+          <w:rFonts w:ascii="Arial" w:hAnsi="Arial" w:cs="Arial"/>
+          <w:szCs w:val="28"/>
+          <w:lang w:val="en-US"/>
+        </w:rPr>
+        <w:t>The Patcher has been changed to remove the digital signature from an executable, after patching it, in order to prevent it from being detected as a potential threat by some AVs.</w:t>
+      </w:r>
+    </w:p>
+    <w:p>
+      <w:pPr>
+        <w:pStyle w:val="PargrafodaLista"/>
+        <w:numPr>
+          <w:ilvl w:val="0"/>
+          <w:numId w:val="9"/>
+        </w:numPr>
+        <w:spacing w:after="0"/>
+        <w:jc w:val="both"/>
+        <w:rPr>
+          <w:rFonts w:ascii="Arial" w:hAnsi="Arial" w:cs="Arial"/>
+          <w:b/>
+          <w:sz w:val="24"/>
+          <w:szCs w:val="28"/>
+          <w:lang w:val="en-US"/>
+        </w:rPr>
+      </w:pPr>
+      <w:r>
+        <w:rPr>
+          <w:rFonts w:ascii="Arial" w:hAnsi="Arial" w:cs="Arial"/>
+          <w:szCs w:val="28"/>
+          <w:lang w:val="en-US"/>
+        </w:rPr>
+        <w:t>T</w:t>
+      </w:r>
+      <w:r>
+        <w:rPr>
+          <w:rFonts w:ascii="Arial" w:hAnsi="Arial" w:cs="Arial"/>
+          <w:szCs w:val="28"/>
+          <w:lang w:val="en-US"/>
+        </w:rPr>
+        <w:t>he</w:t>
+      </w:r>
+      <w:r>
+        <w:rPr>
+          <w:rFonts w:ascii="Arial" w:hAnsi="Arial" w:cs="Arial"/>
+          <w:szCs w:val="28"/>
+          <w:lang w:val="en-US"/>
+        </w:rPr>
+        <w:t xml:space="preserve"> include files related to the UHC Plugin System have been updated, with some bugfixes and improved commentaries.</w:t>
+      </w:r>
     </w:p>
     <w:p>
       <w:pPr>
@@ -1848,79 +2138,23 @@
           <w:szCs w:val="28"/>
           <w:lang w:val="en-US"/>
         </w:rPr>
-        <w:t xml:space="preserve">A brand-new </w:t>
-      </w:r>
-      <w:proofErr w:type="spellStart"/>
-      <w:r>
-        <w:rPr>
-          <w:rFonts w:ascii="Arial" w:hAnsi="Arial" w:cs="Arial"/>
-          <w:szCs w:val="28"/>
-          <w:lang w:val="en-US"/>
-        </w:rPr>
-        <w:t>plugin</w:t>
-      </w:r>
-      <w:proofErr w:type="spellEnd"/>
-      <w:r>
-        <w:rPr>
-          <w:rFonts w:ascii="Arial" w:hAnsi="Arial" w:cs="Arial"/>
-          <w:szCs w:val="28"/>
-          <w:lang w:val="en-US"/>
-        </w:rPr>
-        <w:t xml:space="preserve"> system, which allows the implementation of custom patches, </w:t>
-      </w:r>
-      <w:proofErr w:type="spellStart"/>
-      <w:r>
-        <w:rPr>
-          <w:rFonts w:ascii="Arial" w:hAnsi="Arial" w:cs="Arial"/>
-          <w:szCs w:val="28"/>
-          <w:lang w:val="en-US"/>
-        </w:rPr>
-        <w:t>syscalls</w:t>
-      </w:r>
-      <w:proofErr w:type="spellEnd"/>
-      <w:r>
-        <w:rPr>
-          <w:rFonts w:ascii="Arial" w:hAnsi="Arial" w:cs="Arial"/>
-          <w:szCs w:val="28"/>
-          <w:lang w:val="en-US"/>
-        </w:rPr>
-        <w:t xml:space="preserve"> and </w:t>
-      </w:r>
-      <w:proofErr w:type="gramStart"/>
-      <w:r>
-        <w:rPr>
-          <w:rFonts w:ascii="Arial" w:hAnsi="Arial" w:cs="Arial"/>
-          <w:szCs w:val="28"/>
-          <w:lang w:val="en-US"/>
-        </w:rPr>
-        <w:t>cheats</w:t>
-      </w:r>
-      <w:proofErr w:type="gramEnd"/>
-      <w:r>
-        <w:rPr>
-          <w:rFonts w:ascii="Arial" w:hAnsi="Arial" w:cs="Arial"/>
-          <w:szCs w:val="28"/>
-          <w:lang w:val="en-US"/>
-        </w:rPr>
-        <w:t xml:space="preserve"> has been implemented. Refer to the “UHC </w:t>
-      </w:r>
-      <w:proofErr w:type="spellStart"/>
-      <w:r>
-        <w:rPr>
-          <w:rFonts w:ascii="Arial" w:hAnsi="Arial" w:cs="Arial"/>
-          <w:szCs w:val="28"/>
-          <w:lang w:val="en-US"/>
-        </w:rPr>
-        <w:t>Plugin</w:t>
-      </w:r>
-      <w:proofErr w:type="spellEnd"/>
-      <w:r>
-        <w:rPr>
-          <w:rFonts w:ascii="Arial" w:hAnsi="Arial" w:cs="Arial"/>
-          <w:szCs w:val="28"/>
-          <w:lang w:val="en-US"/>
-        </w:rPr>
-        <w:t xml:space="preserve"> System” for more information.</w:t>
+        <w:t>A brand-new plugin system, which allows the implementation of cus</w:t>
+      </w:r>
+      <w:r>
+        <w:rPr>
+          <w:rFonts w:ascii="Arial" w:hAnsi="Arial" w:cs="Arial"/>
+          <w:szCs w:val="28"/>
+          <w:lang w:val="en-US"/>
+        </w:rPr>
+        <w:t>tom patches, syscalls and cheat codes</w:t>
+      </w:r>
+      <w:r>
+        <w:rPr>
+          <w:rFonts w:ascii="Arial" w:hAnsi="Arial" w:cs="Arial"/>
+          <w:szCs w:val="28"/>
+          <w:lang w:val="en-US"/>
+        </w:rPr>
+        <w:t xml:space="preserve"> has been implemented. Refer to the “UHC Plugin System” for more information.</w:t>
       </w:r>
     </w:p>
     <w:p>
@@ -2050,26 +2284,7 @@
           <w:szCs w:val="28"/>
           <w:lang w:val="en-US"/>
         </w:rPr>
-        <w:lastRenderedPageBreak/>
-        <w:t xml:space="preserve">The bug that prevented the </w:t>
-      </w:r>
-      <w:proofErr w:type="spellStart"/>
-      <w:r>
-        <w:rPr>
-          <w:rFonts w:ascii="Arial" w:hAnsi="Arial" w:cs="Arial"/>
-          <w:szCs w:val="28"/>
-          <w:lang w:val="en-US"/>
-        </w:rPr>
-        <w:t>basePop</w:t>
-      </w:r>
-      <w:proofErr w:type="spellEnd"/>
-      <w:r>
-        <w:rPr>
-          <w:rFonts w:ascii="Arial" w:hAnsi="Arial" w:cs="Arial"/>
-          <w:szCs w:val="28"/>
-          <w:lang w:val="en-US"/>
-        </w:rPr>
-        <w:t xml:space="preserve"> configuration file property from working properly has been fixed</w:t>
+        <w:t>The bug that prevented the basePop configuration file property from working properly has been fixed</w:t>
       </w:r>
     </w:p>
     <w:p>
@@ -2159,7 +2374,6 @@
         </w:rPr>
         <w:t xml:space="preserve">Support to new civilizations with the same features of the Native civilizations (Fire Pit UI and Council/Five Politician Aging Up) has been added through the </w:t>
       </w:r>
-      <w:proofErr w:type="spellStart"/>
       <w:r>
         <w:rPr>
           <w:rFonts w:ascii="Arial" w:hAnsi="Arial" w:cs="Arial"/>
@@ -2169,7 +2383,6 @@
         </w:rPr>
         <w:t>NativeCivs</w:t>
       </w:r>
-      <w:proofErr w:type="spellEnd"/>
       <w:r>
         <w:rPr>
           <w:rFonts w:ascii="Arial" w:hAnsi="Arial" w:cs="Arial"/>
@@ -2207,37 +2420,46 @@
     </w:p>
     <w:p>
       <w:pPr>
-        <w:spacing w:after="0"/>
-        <w:jc w:val="both"/>
-        <w:rPr>
-          <w:rFonts w:ascii="Arial" w:hAnsi="Arial" w:cs="Arial"/>
-          <w:b/>
-          <w:sz w:val="24"/>
-          <w:szCs w:val="28"/>
-          <w:lang w:val="en-US"/>
-        </w:rPr>
-      </w:pPr>
-    </w:p>
-    <w:p>
-      <w:pPr>
-        <w:spacing w:after="0"/>
-        <w:jc w:val="both"/>
-        <w:rPr>
-          <w:rFonts w:ascii="Arial" w:hAnsi="Arial" w:cs="Arial"/>
-          <w:b/>
-          <w:sz w:val="24"/>
-          <w:szCs w:val="28"/>
-          <w:lang w:val="en-US"/>
-        </w:rPr>
-      </w:pPr>
-      <w:r>
-        <w:rPr>
-          <w:rFonts w:ascii="Arial" w:hAnsi="Arial" w:cs="Arial"/>
-          <w:b/>
-          <w:sz w:val="24"/>
-          <w:szCs w:val="28"/>
-          <w:lang w:val="en-US"/>
-        </w:rPr>
+        <w:rPr>
+          <w:rFonts w:ascii="Arial" w:hAnsi="Arial" w:cs="Arial"/>
+          <w:b/>
+          <w:sz w:val="24"/>
+          <w:szCs w:val="28"/>
+          <w:lang w:val="en-US"/>
+        </w:rPr>
+      </w:pPr>
+      <w:r>
+        <w:rPr>
+          <w:rFonts w:ascii="Arial" w:hAnsi="Arial" w:cs="Arial"/>
+          <w:b/>
+          <w:sz w:val="24"/>
+          <w:szCs w:val="28"/>
+          <w:lang w:val="en-US"/>
+        </w:rPr>
+        <w:br w:type="page"/>
+      </w:r>
+    </w:p>
+    <w:p>
+      <w:pPr>
+        <w:spacing w:after="0"/>
+        <w:jc w:val="both"/>
+        <w:rPr>
+          <w:rFonts w:ascii="Arial" w:hAnsi="Arial" w:cs="Arial"/>
+          <w:b/>
+          <w:sz w:val="24"/>
+          <w:szCs w:val="28"/>
+          <w:lang w:val="en-US"/>
+        </w:rPr>
+      </w:pPr>
+      <w:r>
+        <w:rPr>
+          <w:rFonts w:ascii="Arial" w:hAnsi="Arial" w:cs="Arial"/>
+          <w:b/>
+          <w:sz w:val="24"/>
+          <w:szCs w:val="28"/>
+          <w:lang w:val="en-US"/>
+        </w:rPr>
+        <w:lastRenderedPageBreak/>
         <w:t>1.3</w:t>
       </w:r>
     </w:p>
@@ -2266,7 +2488,6 @@
         </w:rPr>
         <w:t xml:space="preserve">Three new properties have been added for the UHC configuration file: </w:t>
       </w:r>
-      <w:proofErr w:type="spellStart"/>
       <w:r>
         <w:rPr>
           <w:rFonts w:ascii="Arial" w:hAnsi="Arial" w:cs="Arial"/>
@@ -2276,7 +2497,6 @@
         </w:rPr>
         <w:t>AsianCivs</w:t>
       </w:r>
-      <w:proofErr w:type="spellEnd"/>
       <w:r>
         <w:rPr>
           <w:rFonts w:ascii="Arial" w:hAnsi="Arial" w:cs="Arial"/>
@@ -2285,7 +2505,6 @@
         </w:rPr>
         <w:t xml:space="preserve">, </w:t>
       </w:r>
-      <w:proofErr w:type="spellStart"/>
       <w:r>
         <w:rPr>
           <w:rFonts w:ascii="Arial" w:hAnsi="Arial" w:cs="Arial"/>
@@ -2295,7 +2514,6 @@
         </w:rPr>
         <w:t>BigButtonCivs</w:t>
       </w:r>
-      <w:proofErr w:type="spellEnd"/>
       <w:r>
         <w:rPr>
           <w:rFonts w:ascii="Arial" w:hAnsi="Arial" w:cs="Arial"/>
@@ -2304,7 +2522,6 @@
         </w:rPr>
         <w:t xml:space="preserve"> and </w:t>
       </w:r>
-      <w:proofErr w:type="spellStart"/>
       <w:r>
         <w:rPr>
           <w:rFonts w:ascii="Arial" w:hAnsi="Arial" w:cs="Arial"/>
@@ -2314,7 +2531,6 @@
         </w:rPr>
         <w:t>NotBigButtonBlds</w:t>
       </w:r>
-      <w:proofErr w:type="spellEnd"/>
       <w:r>
         <w:rPr>
           <w:rFonts w:ascii="Arial" w:hAnsi="Arial" w:cs="Arial"/>
@@ -2347,25 +2563,7 @@
           <w:szCs w:val="28"/>
           <w:lang w:val="en-US"/>
         </w:rPr>
-        <w:t xml:space="preserve">Fixed the bug that would allow all buildings to have proper Market </w:t>
-      </w:r>
-      <w:proofErr w:type="spellStart"/>
-      <w:r>
-        <w:rPr>
-          <w:rFonts w:ascii="Arial" w:hAnsi="Arial" w:cs="Arial"/>
-          <w:szCs w:val="28"/>
-          <w:lang w:val="en-US"/>
-        </w:rPr>
-        <w:t>behaviour</w:t>
-      </w:r>
-      <w:proofErr w:type="spellEnd"/>
-      <w:r>
-        <w:rPr>
-          <w:rFonts w:ascii="Arial" w:hAnsi="Arial" w:cs="Arial"/>
-          <w:szCs w:val="28"/>
-          <w:lang w:val="en-US"/>
-        </w:rPr>
-        <w:t xml:space="preserve">, if there </w:t>
+        <w:t xml:space="preserve">Fixed the bug that would allow all buildings to have proper Market behaviour, if there </w:t>
       </w:r>
       <w:r>
         <w:rPr>
@@ -2383,7 +2581,6 @@
         </w:rPr>
         <w:t xml:space="preserve"> or no valid entries in the </w:t>
       </w:r>
-      <w:proofErr w:type="spellStart"/>
       <w:r>
         <w:rPr>
           <w:rFonts w:ascii="Arial" w:hAnsi="Arial" w:cs="Arial"/>
@@ -2393,7 +2590,6 @@
         </w:rPr>
         <w:t>MarketUnits</w:t>
       </w:r>
-      <w:proofErr w:type="spellEnd"/>
       <w:r>
         <w:rPr>
           <w:rFonts w:ascii="Arial" w:hAnsi="Arial" w:cs="Arial"/>
@@ -2663,6 +2859,56 @@
 </w:document>
 </file>
 
+<file path=word/endnotes.xml><?xml version="1.0" encoding="utf-8"?>
+<w:endnotes xmlns:ve="http://schemas.openxmlformats.org/markup-compatibility/2006" xmlns:o="urn:schemas-microsoft-com:office:office" xmlns:r="http://schemas.openxmlformats.org/officeDocument/2006/relationships" xmlns:m="http://schemas.openxmlformats.org/officeDocument/2006/math" xmlns:v="urn:schemas-microsoft-com:vml" xmlns:wp="http://schemas.openxmlformats.org/drawingml/2006/wordprocessingDrawing" xmlns:w10="urn:schemas-microsoft-com:office:word" xmlns:w="http://schemas.openxmlformats.org/wordprocessingml/2006/main" xmlns:wne="http://schemas.microsoft.com/office/word/2006/wordml">
+  <w:endnote w:type="separator" w:id="0">
+    <w:p>
+      <w:pPr>
+        <w:spacing w:after="0" w:line="240" w:lineRule="auto"/>
+      </w:pPr>
+      <w:r>
+        <w:separator/>
+      </w:r>
+    </w:p>
+  </w:endnote>
+  <w:endnote w:type="continuationSeparator" w:id="1">
+    <w:p>
+      <w:pPr>
+        <w:spacing w:after="0" w:line="240" w:lineRule="auto"/>
+      </w:pPr>
+      <w:r>
+        <w:continuationSeparator/>
+      </w:r>
+    </w:p>
+  </w:endnote>
+</w:endnotes>
+</file>
+
+<file path=word/footnotes.xml><?xml version="1.0" encoding="utf-8"?>
+<w:footnotes xmlns:ve="http://schemas.openxmlformats.org/markup-compatibility/2006" xmlns:o="urn:schemas-microsoft-com:office:office" xmlns:r="http://schemas.openxmlformats.org/officeDocument/2006/relationships" xmlns:m="http://schemas.openxmlformats.org/officeDocument/2006/math" xmlns:v="urn:schemas-microsoft-com:vml" xmlns:wp="http://schemas.openxmlformats.org/drawingml/2006/wordprocessingDrawing" xmlns:w10="urn:schemas-microsoft-com:office:word" xmlns:w="http://schemas.openxmlformats.org/wordprocessingml/2006/main" xmlns:wne="http://schemas.microsoft.com/office/word/2006/wordml">
+  <w:footnote w:type="separator" w:id="0">
+    <w:p>
+      <w:pPr>
+        <w:spacing w:after="0" w:line="240" w:lineRule="auto"/>
+      </w:pPr>
+      <w:r>
+        <w:separator/>
+      </w:r>
+    </w:p>
+  </w:footnote>
+  <w:footnote w:type="continuationSeparator" w:id="1">
+    <w:p>
+      <w:pPr>
+        <w:spacing w:after="0" w:line="240" w:lineRule="auto"/>
+      </w:pPr>
+      <w:r>
+        <w:continuationSeparator/>
+      </w:r>
+    </w:p>
+  </w:footnote>
+</w:footnotes>
+</file>
+
 <file path=word/numbering.xml><?xml version="1.0" encoding="utf-8"?>
 <w:numbering xmlns:ve="http://schemas.openxmlformats.org/markup-compatibility/2006" xmlns:o="urn:schemas-microsoft-com:office:office" xmlns:r="http://schemas.openxmlformats.org/officeDocument/2006/relationships" xmlns:m="http://schemas.openxmlformats.org/officeDocument/2006/math" xmlns:v="urn:schemas-microsoft-com:vml" xmlns:wp="http://schemas.openxmlformats.org/drawingml/2006/wordprocessingDrawing" xmlns:w10="urn:schemas-microsoft-com:office:word" xmlns:w="http://schemas.openxmlformats.org/wordprocessingml/2006/main" xmlns:wne="http://schemas.microsoft.com/office/word/2006/wordml">
   <w:abstractNum w:abstractNumId="0">
@@ -3349,6 +3595,120 @@
     </w:lvl>
   </w:abstractNum>
   <w:abstractNum w:abstractNumId="6">
+    <w:nsid w:val="6D907489"/>
+    <w:multiLevelType w:val="hybridMultilevel"/>
+    <w:tmpl w:val="5AFE2472"/>
+    <w:lvl w:ilvl="0" w:tplc="9D9AB30E">
+      <w:start w:val="1"/>
+      <w:numFmt w:val="bullet"/>
+      <w:lvlText w:val=""/>
+      <w:lvlJc w:val="left"/>
+      <w:pPr>
+        <w:ind w:left="720" w:hanging="360"/>
+      </w:pPr>
+      <w:rPr>
+        <w:rFonts w:ascii="Symbol" w:hAnsi="Symbol" w:hint="default"/>
+        <w:sz w:val="22"/>
+      </w:rPr>
+    </w:lvl>
+    <w:lvl w:ilvl="1" w:tplc="04160003" w:tentative="1">
+      <w:start w:val="1"/>
+      <w:numFmt w:val="bullet"/>
+      <w:lvlText w:val="o"/>
+      <w:lvlJc w:val="left"/>
+      <w:pPr>
+        <w:ind w:left="1440" w:hanging="360"/>
+      </w:pPr>
+      <w:rPr>
+        <w:rFonts w:ascii="Courier New" w:hAnsi="Courier New" w:cs="Courier New" w:hint="default"/>
+      </w:rPr>
+    </w:lvl>
+    <w:lvl w:ilvl="2" w:tplc="04160005" w:tentative="1">
+      <w:start w:val="1"/>
+      <w:numFmt w:val="bullet"/>
+      <w:lvlText w:val=""/>
+      <w:lvlJc w:val="left"/>
+      <w:pPr>
+        <w:ind w:left="2160" w:hanging="360"/>
+      </w:pPr>
+      <w:rPr>
+        <w:rFonts w:ascii="Wingdings" w:hAnsi="Wingdings" w:hint="default"/>
+      </w:rPr>
+    </w:lvl>
+    <w:lvl w:ilvl="3" w:tplc="04160001" w:tentative="1">
+      <w:start w:val="1"/>
+      <w:numFmt w:val="bullet"/>
+      <w:lvlText w:val=""/>
+      <w:lvlJc w:val="left"/>
+      <w:pPr>
+        <w:ind w:left="2880" w:hanging="360"/>
+      </w:pPr>
+      <w:rPr>
+        <w:rFonts w:ascii="Symbol" w:hAnsi="Symbol" w:hint="default"/>
+      </w:rPr>
+    </w:lvl>
+    <w:lvl w:ilvl="4" w:tplc="04160003" w:tentative="1">
+      <w:start w:val="1"/>
+      <w:numFmt w:val="bullet"/>
+      <w:lvlText w:val="o"/>
+      <w:lvlJc w:val="left"/>
+      <w:pPr>
+        <w:ind w:left="3600" w:hanging="360"/>
+      </w:pPr>
+      <w:rPr>
+        <w:rFonts w:ascii="Courier New" w:hAnsi="Courier New" w:cs="Courier New" w:hint="default"/>
+      </w:rPr>
+    </w:lvl>
+    <w:lvl w:ilvl="5" w:tplc="04160005" w:tentative="1">
+      <w:start w:val="1"/>
+      <w:numFmt w:val="bullet"/>
+      <w:lvlText w:val=""/>
+      <w:lvlJc w:val="left"/>
+      <w:pPr>
+        <w:ind w:left="4320" w:hanging="360"/>
+      </w:pPr>
+      <w:rPr>
+        <w:rFonts w:ascii="Wingdings" w:hAnsi="Wingdings" w:hint="default"/>
+      </w:rPr>
+    </w:lvl>
+    <w:lvl w:ilvl="6" w:tplc="04160001" w:tentative="1">
+      <w:start w:val="1"/>
+      <w:numFmt w:val="bullet"/>
+      <w:lvlText w:val=""/>
+      <w:lvlJc w:val="left"/>
+      <w:pPr>
+        <w:ind w:left="5040" w:hanging="360"/>
+      </w:pPr>
+      <w:rPr>
+        <w:rFonts w:ascii="Symbol" w:hAnsi="Symbol" w:hint="default"/>
+      </w:rPr>
+    </w:lvl>
+    <w:lvl w:ilvl="7" w:tplc="04160003" w:tentative="1">
+      <w:start w:val="1"/>
+      <w:numFmt w:val="bullet"/>
+      <w:lvlText w:val="o"/>
+      <w:lvlJc w:val="left"/>
+      <w:pPr>
+        <w:ind w:left="5760" w:hanging="360"/>
+      </w:pPr>
+      <w:rPr>
+        <w:rFonts w:ascii="Courier New" w:hAnsi="Courier New" w:cs="Courier New" w:hint="default"/>
+      </w:rPr>
+    </w:lvl>
+    <w:lvl w:ilvl="8" w:tplc="04160005" w:tentative="1">
+      <w:start w:val="1"/>
+      <w:numFmt w:val="bullet"/>
+      <w:lvlText w:val=""/>
+      <w:lvlJc w:val="left"/>
+      <w:pPr>
+        <w:ind w:left="6480" w:hanging="360"/>
+      </w:pPr>
+      <w:rPr>
+        <w:rFonts w:ascii="Wingdings" w:hAnsi="Wingdings" w:hint="default"/>
+      </w:rPr>
+    </w:lvl>
+  </w:abstractNum>
+  <w:abstractNum w:abstractNumId="7">
     <w:nsid w:val="6DBB5D96"/>
     <w:multiLevelType w:val="hybridMultilevel"/>
     <w:tmpl w:val="55728B44"/>
@@ -3461,7 +3821,7 @@
       </w:rPr>
     </w:lvl>
   </w:abstractNum>
-  <w:abstractNum w:abstractNumId="7">
+  <w:abstractNum w:abstractNumId="8">
     <w:nsid w:val="776A7477"/>
     <w:multiLevelType w:val="hybridMultilevel"/>
     <w:tmpl w:val="E26CE810"/>
@@ -3579,7 +3939,7 @@
     <w:abstractNumId w:val="1"/>
   </w:num>
   <w:num w:numId="2">
-    <w:abstractNumId w:val="6"/>
+    <w:abstractNumId w:val="7"/>
   </w:num>
   <w:num w:numId="3">
     <w:abstractNumId w:val="0"/>
@@ -3591,13 +3951,16 @@
     <w:abstractNumId w:val="3"/>
   </w:num>
   <w:num w:numId="6">
-    <w:abstractNumId w:val="7"/>
+    <w:abstractNumId w:val="8"/>
   </w:num>
   <w:num w:numId="7">
     <w:abstractNumId w:val="2"/>
   </w:num>
   <w:num w:numId="8">
     <w:abstractNumId w:val="5"/>
+  </w:num>
+  <w:num w:numId="9">
+    <w:abstractNumId w:val="6"/>
   </w:num>
 </w:numbering>
 </file>
@@ -3801,6 +4164,54 @@
       <w:ind w:left="720"/>
       <w:contextualSpacing/>
     </w:pPr>
+  </w:style>
+  <w:style w:type="paragraph" w:styleId="Cabealho">
+    <w:name w:val="header"/>
+    <w:basedOn w:val="Normal"/>
+    <w:link w:val="CabealhoChar"/>
+    <w:uiPriority w:val="99"/>
+    <w:semiHidden/>
+    <w:unhideWhenUsed/>
+    <w:rsid w:val="001D0DA4"/>
+    <w:pPr>
+      <w:tabs>
+        <w:tab w:val="center" w:pos="4252"/>
+        <w:tab w:val="right" w:pos="8504"/>
+      </w:tabs>
+      <w:spacing w:after="0" w:line="240" w:lineRule="auto"/>
+    </w:pPr>
+  </w:style>
+  <w:style w:type="character" w:customStyle="1" w:styleId="CabealhoChar">
+    <w:name w:val="Cabeçalho Char"/>
+    <w:basedOn w:val="Fontepargpadro"/>
+    <w:link w:val="Cabealho"/>
+    <w:uiPriority w:val="99"/>
+    <w:semiHidden/>
+    <w:rsid w:val="001D0DA4"/>
+  </w:style>
+  <w:style w:type="paragraph" w:styleId="Rodap">
+    <w:name w:val="footer"/>
+    <w:basedOn w:val="Normal"/>
+    <w:link w:val="RodapChar"/>
+    <w:uiPriority w:val="99"/>
+    <w:semiHidden/>
+    <w:unhideWhenUsed/>
+    <w:rsid w:val="001D0DA4"/>
+    <w:pPr>
+      <w:tabs>
+        <w:tab w:val="center" w:pos="4252"/>
+        <w:tab w:val="right" w:pos="8504"/>
+      </w:tabs>
+      <w:spacing w:after="0" w:line="240" w:lineRule="auto"/>
+    </w:pPr>
+  </w:style>
+  <w:style w:type="character" w:customStyle="1" w:styleId="RodapChar">
+    <w:name w:val="Rodapé Char"/>
+    <w:basedOn w:val="Fontepargpadro"/>
+    <w:link w:val="Rodap"/>
+    <w:uiPriority w:val="99"/>
+    <w:semiHidden/>
+    <w:rsid w:val="001D0DA4"/>
   </w:style>
 </w:styles>
 </file>

</xml_diff>